<commit_message>
Add testing and factory
</commit_message>
<xml_diff>
--- a/public/dokumen/laporan/laporan_0000000002.docx
+++ b/public/dokumen/laporan/laporan_0000000002.docx
@@ -1264,7 +1264,7 @@
                 <w:sz w:val="16"/>
                 <w:szCs w:val="16"/>
               </w:rPr>
-              <w:t xml:space="preserve"> 08/06/2024</w:t>
+              <w:t xml:space="preserve"> 15/06/2024</w:t>
             </w:r>
           </w:p>
         </w:tc>
@@ -1851,7 +1851,7 @@
                 <w:sz w:val="16"/>
                 <w:szCs w:val="16"/>
               </w:rPr>
-              <w:t xml:space="preserve"> , 08/06/2024</w:t>
+              <w:t xml:space="preserve"> , 15/06/2024</w:t>
             </w:r>
           </w:p>
         </w:tc>
@@ -3438,7 +3438,7 @@
                 <w:sz w:val="16"/>
                 <w:szCs w:val="16"/>
               </w:rPr>
-              <w:t>3</w:t>
+              <w:t>2</w:t>
             </w:r>
           </w:p>
         </w:tc>
@@ -4206,6 +4206,2094 @@
                 <w:szCs w:val="16"/>
               </w:rPr>
               <w:t>5</w:t>
+            </w:r>
+          </w:p>
+        </w:tc>
+        <w:tc>
+          <w:tcPr>
+            <w:tcW w:w="982" w:type="dxa"/>
+          </w:tcPr>
+          <w:p>
+            <w:pPr>
+              <w:spacing w:line="276" w:lineRule="auto"/>
+              <w:rPr>
+                <w:rFonts w:ascii="Times New Roman" w:hAnsi="Times New Roman" w:cs="Times New Roman"/>
+                <w:sz w:val="16"/>
+                <w:szCs w:val="16"/>
+              </w:rPr>
+            </w:pPr>
+            <w:r>
+              <w:rPr>
+                <w:rFonts w:ascii="Times New Roman" w:hAnsi="Times New Roman" w:cs="Times New Roman"/>
+                <w:sz w:val="16"/>
+                <w:szCs w:val="16"/>
+              </w:rPr>
+              <w:t>Nabil m</w:t>
+            </w:r>
+          </w:p>
+        </w:tc>
+        <w:tc>
+          <w:tcPr>
+            <w:tcW w:w="951" w:type="dxa"/>
+          </w:tcPr>
+          <w:p>
+            <w:pPr>
+              <w:spacing w:line="276" w:lineRule="auto"/>
+              <w:rPr>
+                <w:rFonts w:ascii="Times New Roman" w:hAnsi="Times New Roman" w:cs="Times New Roman"/>
+                <w:sz w:val="16"/>
+                <w:szCs w:val="16"/>
+              </w:rPr>
+            </w:pPr>
+            <w:r>
+              <w:rPr>
+                <w:rFonts w:ascii="Times New Roman" w:hAnsi="Times New Roman" w:cs="Times New Roman"/>
+                <w:sz w:val="16"/>
+                <w:szCs w:val="16"/>
+              </w:rPr>
+              <w:t>BANK RAKYAT INDONESIA                             </w:t>
+            </w:r>
+          </w:p>
+        </w:tc>
+        <w:tc>
+          <w:tcPr>
+            <w:tcW w:w="942" w:type="dxa"/>
+          </w:tcPr>
+          <w:p>
+            <w:pPr>
+              <w:spacing w:line="276" w:lineRule="auto"/>
+              <w:rPr>
+                <w:rFonts w:ascii="Times New Roman" w:hAnsi="Times New Roman" w:cs="Times New Roman"/>
+                <w:sz w:val="16"/>
+                <w:szCs w:val="16"/>
+              </w:rPr>
+            </w:pPr>
+            <w:r>
+              <w:rPr>
+                <w:rFonts w:ascii="Times New Roman" w:hAnsi="Times New Roman" w:cs="Times New Roman"/>
+                <w:sz w:val="16"/>
+                <w:szCs w:val="16"/>
+              </w:rPr>
+              <w:t>Modal Kerja</w:t>
+            </w:r>
+          </w:p>
+        </w:tc>
+        <w:tc>
+          <w:tcPr>
+            <w:tcW w:w="942" w:type="dxa"/>
+          </w:tcPr>
+          <w:p>
+            <w:pPr>
+              <w:spacing w:line="276" w:lineRule="auto"/>
+              <w:rPr>
+                <w:rFonts w:ascii="Times New Roman" w:hAnsi="Times New Roman" w:cs="Times New Roman"/>
+                <w:sz w:val="16"/>
+                <w:szCs w:val="16"/>
+              </w:rPr>
+            </w:pPr>
+            <w:r>
+              <w:rPr>
+                <w:rFonts w:ascii="Times New Roman" w:hAnsi="Times New Roman" w:cs="Times New Roman"/>
+                <w:sz w:val="16"/>
+                <w:szCs w:val="16"/>
+              </w:rPr>
+              <w:t>1.200.000</w:t>
+            </w:r>
+          </w:p>
+        </w:tc>
+        <w:tc>
+          <w:tcPr>
+            <w:tcW w:w="982" w:type="dxa"/>
+          </w:tcPr>
+          <w:p>
+            <w:pPr>
+              <w:spacing w:line="276" w:lineRule="auto"/>
+              <w:rPr>
+                <w:rFonts w:ascii="Times New Roman" w:hAnsi="Times New Roman" w:cs="Times New Roman"/>
+                <w:sz w:val="16"/>
+                <w:szCs w:val="16"/>
+              </w:rPr>
+            </w:pPr>
+            <w:r>
+              <w:rPr>
+                <w:rFonts w:ascii="Times New Roman" w:hAnsi="Times New Roman" w:cs="Times New Roman"/>
+                <w:sz w:val="16"/>
+                <w:szCs w:val="16"/>
+              </w:rPr>
+              <w:t>1.200.000</w:t>
+            </w:r>
+          </w:p>
+        </w:tc>
+        <w:tc>
+          <w:tcPr>
+            <w:tcW w:w="822" w:type="dxa"/>
+          </w:tcPr>
+          <w:p>
+            <w:pPr>
+              <w:spacing w:line="276" w:lineRule="auto"/>
+              <w:rPr>
+                <w:rFonts w:ascii="Times New Roman" w:hAnsi="Times New Roman" w:cs="Times New Roman"/>
+                <w:sz w:val="16"/>
+                <w:szCs w:val="16"/>
+              </w:rPr>
+            </w:pPr>
+            <w:r>
+              <w:rPr>
+                <w:rFonts w:ascii="Times New Roman" w:hAnsi="Times New Roman" w:cs="Times New Roman"/>
+                <w:sz w:val="16"/>
+                <w:szCs w:val="16"/>
+              </w:rPr>
+              <w:t>02/06/2024</w:t>
+            </w:r>
+          </w:p>
+        </w:tc>
+        <w:tc>
+          <w:tcPr>
+            <w:tcW w:w="854" w:type="dxa"/>
+          </w:tcPr>
+          <w:p>
+            <w:pPr>
+              <w:spacing w:line="276" w:lineRule="auto"/>
+              <w:rPr>
+                <w:rFonts w:ascii="Times New Roman" w:hAnsi="Times New Roman" w:cs="Times New Roman"/>
+                <w:sz w:val="16"/>
+                <w:szCs w:val="16"/>
+              </w:rPr>
+            </w:pPr>
+            <w:r>
+              <w:rPr>
+                <w:rFonts w:ascii="Times New Roman" w:hAnsi="Times New Roman" w:cs="Times New Roman"/>
+                <w:sz w:val="16"/>
+                <w:szCs w:val="16"/>
+              </w:rPr>
+              <w:t>3</w:t>
+            </w:r>
+          </w:p>
+        </w:tc>
+        <w:tc>
+          <w:tcPr>
+            <w:tcW w:w="863" w:type="dxa"/>
+          </w:tcPr>
+          <w:p>
+            <w:pPr>
+              <w:spacing w:line="276" w:lineRule="auto"/>
+              <w:rPr>
+                <w:rFonts w:ascii="Times New Roman" w:hAnsi="Times New Roman" w:cs="Times New Roman"/>
+                <w:sz w:val="16"/>
+                <w:szCs w:val="16"/>
+              </w:rPr>
+            </w:pPr>
+            <w:r>
+              <w:rPr>
+                <w:rFonts w:ascii="Times New Roman" w:hAnsi="Times New Roman" w:cs="Times New Roman"/>
+                <w:sz w:val="16"/>
+                <w:szCs w:val="16"/>
+              </w:rPr>
+              <w:t>1500000</w:t>
+            </w:r>
+          </w:p>
+        </w:tc>
+        <w:tc>
+          <w:tcPr>
+            <w:tcW w:w="863" w:type="dxa"/>
+          </w:tcPr>
+          <w:p>
+            <w:pPr>
+              <w:spacing w:line="276" w:lineRule="auto"/>
+              <w:rPr>
+                <w:rFonts w:ascii="Times New Roman" w:hAnsi="Times New Roman" w:cs="Times New Roman"/>
+                <w:sz w:val="16"/>
+                <w:szCs w:val="16"/>
+              </w:rPr>
+            </w:pPr>
+            <w:r>
+              <w:rPr>
+                <w:rFonts w:ascii="Times New Roman" w:hAnsi="Times New Roman" w:cs="Times New Roman"/>
+                <w:sz w:val="16"/>
+                <w:szCs w:val="16"/>
+              </w:rPr>
+              <w:t>4</w:t>
+            </w:r>
+          </w:p>
+        </w:tc>
+      </w:tr>
+      <w:tr>
+        <w:tc>
+          <w:tcPr>
+            <w:tcW w:w="815" w:type="dxa"/>
+          </w:tcPr>
+          <w:p>
+            <w:pPr>
+              <w:spacing w:line="276" w:lineRule="auto"/>
+              <w:rPr>
+                <w:rFonts w:ascii="Times New Roman" w:hAnsi="Times New Roman" w:cs="Times New Roman"/>
+                <w:sz w:val="16"/>
+                <w:szCs w:val="16"/>
+              </w:rPr>
+            </w:pPr>
+            <w:r>
+              <w:rPr>
+                <w:rFonts w:ascii="Times New Roman" w:hAnsi="Times New Roman" w:cs="Times New Roman"/>
+                <w:sz w:val="16"/>
+                <w:szCs w:val="16"/>
+              </w:rPr>
+              <w:t>6</w:t>
+            </w:r>
+          </w:p>
+        </w:tc>
+        <w:tc>
+          <w:tcPr>
+            <w:tcW w:w="982" w:type="dxa"/>
+          </w:tcPr>
+          <w:p>
+            <w:pPr>
+              <w:spacing w:line="276" w:lineRule="auto"/>
+              <w:rPr>
+                <w:rFonts w:ascii="Times New Roman" w:hAnsi="Times New Roman" w:cs="Times New Roman"/>
+                <w:sz w:val="16"/>
+                <w:szCs w:val="16"/>
+              </w:rPr>
+            </w:pPr>
+            <w:r>
+              <w:rPr>
+                <w:rFonts w:ascii="Times New Roman" w:hAnsi="Times New Roman" w:cs="Times New Roman"/>
+                <w:sz w:val="16"/>
+                <w:szCs w:val="16"/>
+              </w:rPr>
+              <w:t>Nabil m</w:t>
+            </w:r>
+          </w:p>
+        </w:tc>
+        <w:tc>
+          <w:tcPr>
+            <w:tcW w:w="951" w:type="dxa"/>
+          </w:tcPr>
+          <w:p>
+            <w:pPr>
+              <w:spacing w:line="276" w:lineRule="auto"/>
+              <w:rPr>
+                <w:rFonts w:ascii="Times New Roman" w:hAnsi="Times New Roman" w:cs="Times New Roman"/>
+                <w:sz w:val="16"/>
+                <w:szCs w:val="16"/>
+              </w:rPr>
+            </w:pPr>
+            <w:r>
+              <w:rPr>
+                <w:rFonts w:ascii="Times New Roman" w:hAnsi="Times New Roman" w:cs="Times New Roman"/>
+                <w:sz w:val="16"/>
+                <w:szCs w:val="16"/>
+              </w:rPr>
+              <w:t>BANK RAKYAT INDONESIA                             </w:t>
+            </w:r>
+          </w:p>
+        </w:tc>
+        <w:tc>
+          <w:tcPr>
+            <w:tcW w:w="942" w:type="dxa"/>
+          </w:tcPr>
+          <w:p>
+            <w:pPr>
+              <w:spacing w:line="276" w:lineRule="auto"/>
+              <w:rPr>
+                <w:rFonts w:ascii="Times New Roman" w:hAnsi="Times New Roman" w:cs="Times New Roman"/>
+                <w:sz w:val="16"/>
+                <w:szCs w:val="16"/>
+              </w:rPr>
+            </w:pPr>
+            <w:r>
+              <w:rPr>
+                <w:rFonts w:ascii="Times New Roman" w:hAnsi="Times New Roman" w:cs="Times New Roman"/>
+                <w:sz w:val="16"/>
+                <w:szCs w:val="16"/>
+              </w:rPr>
+              <w:t>Modal Kerja</w:t>
+            </w:r>
+          </w:p>
+        </w:tc>
+        <w:tc>
+          <w:tcPr>
+            <w:tcW w:w="942" w:type="dxa"/>
+          </w:tcPr>
+          <w:p>
+            <w:pPr>
+              <w:spacing w:line="276" w:lineRule="auto"/>
+              <w:rPr>
+                <w:rFonts w:ascii="Times New Roman" w:hAnsi="Times New Roman" w:cs="Times New Roman"/>
+                <w:sz w:val="16"/>
+                <w:szCs w:val="16"/>
+              </w:rPr>
+            </w:pPr>
+            <w:r>
+              <w:rPr>
+                <w:rFonts w:ascii="Times New Roman" w:hAnsi="Times New Roman" w:cs="Times New Roman"/>
+                <w:sz w:val="16"/>
+                <w:szCs w:val="16"/>
+              </w:rPr>
+              <w:t>1.200.000</w:t>
+            </w:r>
+          </w:p>
+        </w:tc>
+        <w:tc>
+          <w:tcPr>
+            <w:tcW w:w="982" w:type="dxa"/>
+          </w:tcPr>
+          <w:p>
+            <w:pPr>
+              <w:spacing w:line="276" w:lineRule="auto"/>
+              <w:rPr>
+                <w:rFonts w:ascii="Times New Roman" w:hAnsi="Times New Roman" w:cs="Times New Roman"/>
+                <w:sz w:val="16"/>
+                <w:szCs w:val="16"/>
+              </w:rPr>
+            </w:pPr>
+            <w:r>
+              <w:rPr>
+                <w:rFonts w:ascii="Times New Roman" w:hAnsi="Times New Roman" w:cs="Times New Roman"/>
+                <w:sz w:val="16"/>
+                <w:szCs w:val="16"/>
+              </w:rPr>
+              <w:t>1.200.000</w:t>
+            </w:r>
+          </w:p>
+        </w:tc>
+        <w:tc>
+          <w:tcPr>
+            <w:tcW w:w="822" w:type="dxa"/>
+          </w:tcPr>
+          <w:p>
+            <w:pPr>
+              <w:spacing w:line="276" w:lineRule="auto"/>
+              <w:rPr>
+                <w:rFonts w:ascii="Times New Roman" w:hAnsi="Times New Roman" w:cs="Times New Roman"/>
+                <w:sz w:val="16"/>
+                <w:szCs w:val="16"/>
+              </w:rPr>
+            </w:pPr>
+            <w:r>
+              <w:rPr>
+                <w:rFonts w:ascii="Times New Roman" w:hAnsi="Times New Roman" w:cs="Times New Roman"/>
+                <w:sz w:val="16"/>
+                <w:szCs w:val="16"/>
+              </w:rPr>
+              <w:t>02/06/2024</w:t>
+            </w:r>
+          </w:p>
+        </w:tc>
+        <w:tc>
+          <w:tcPr>
+            <w:tcW w:w="854" w:type="dxa"/>
+          </w:tcPr>
+          <w:p>
+            <w:pPr>
+              <w:spacing w:line="276" w:lineRule="auto"/>
+              <w:rPr>
+                <w:rFonts w:ascii="Times New Roman" w:hAnsi="Times New Roman" w:cs="Times New Roman"/>
+                <w:sz w:val="16"/>
+                <w:szCs w:val="16"/>
+              </w:rPr>
+            </w:pPr>
+            <w:r>
+              <w:rPr>
+                <w:rFonts w:ascii="Times New Roman" w:hAnsi="Times New Roman" w:cs="Times New Roman"/>
+                <w:sz w:val="16"/>
+                <w:szCs w:val="16"/>
+              </w:rPr>
+              <w:t>3</w:t>
+            </w:r>
+          </w:p>
+        </w:tc>
+        <w:tc>
+          <w:tcPr>
+            <w:tcW w:w="863" w:type="dxa"/>
+          </w:tcPr>
+          <w:p>
+            <w:pPr>
+              <w:spacing w:line="276" w:lineRule="auto"/>
+              <w:rPr>
+                <w:rFonts w:ascii="Times New Roman" w:hAnsi="Times New Roman" w:cs="Times New Roman"/>
+                <w:sz w:val="16"/>
+                <w:szCs w:val="16"/>
+              </w:rPr>
+            </w:pPr>
+            <w:r>
+              <w:rPr>
+                <w:rFonts w:ascii="Times New Roman" w:hAnsi="Times New Roman" w:cs="Times New Roman"/>
+                <w:sz w:val="16"/>
+                <w:szCs w:val="16"/>
+              </w:rPr>
+              <w:t>1500000</w:t>
+            </w:r>
+          </w:p>
+        </w:tc>
+        <w:tc>
+          <w:tcPr>
+            <w:tcW w:w="863" w:type="dxa"/>
+          </w:tcPr>
+          <w:p>
+            <w:pPr>
+              <w:spacing w:line="276" w:lineRule="auto"/>
+              <w:rPr>
+                <w:rFonts w:ascii="Times New Roman" w:hAnsi="Times New Roman" w:cs="Times New Roman"/>
+                <w:sz w:val="16"/>
+                <w:szCs w:val="16"/>
+              </w:rPr>
+            </w:pPr>
+            <w:r>
+              <w:rPr>
+                <w:rFonts w:ascii="Times New Roman" w:hAnsi="Times New Roman" w:cs="Times New Roman"/>
+                <w:sz w:val="16"/>
+                <w:szCs w:val="16"/>
+              </w:rPr>
+              <w:t>4</w:t>
+            </w:r>
+          </w:p>
+        </w:tc>
+      </w:tr>
+      <w:tr>
+        <w:tc>
+          <w:tcPr>
+            <w:tcW w:w="815" w:type="dxa"/>
+          </w:tcPr>
+          <w:p>
+            <w:pPr>
+              <w:spacing w:line="276" w:lineRule="auto"/>
+              <w:rPr>
+                <w:rFonts w:ascii="Times New Roman" w:hAnsi="Times New Roman" w:cs="Times New Roman"/>
+                <w:sz w:val="16"/>
+                <w:szCs w:val="16"/>
+              </w:rPr>
+            </w:pPr>
+            <w:r>
+              <w:rPr>
+                <w:rFonts w:ascii="Times New Roman" w:hAnsi="Times New Roman" w:cs="Times New Roman"/>
+                <w:sz w:val="16"/>
+                <w:szCs w:val="16"/>
+              </w:rPr>
+              <w:t>7</w:t>
+            </w:r>
+          </w:p>
+        </w:tc>
+        <w:tc>
+          <w:tcPr>
+            <w:tcW w:w="982" w:type="dxa"/>
+          </w:tcPr>
+          <w:p>
+            <w:pPr>
+              <w:spacing w:line="276" w:lineRule="auto"/>
+              <w:rPr>
+                <w:rFonts w:ascii="Times New Roman" w:hAnsi="Times New Roman" w:cs="Times New Roman"/>
+                <w:sz w:val="16"/>
+                <w:szCs w:val="16"/>
+              </w:rPr>
+            </w:pPr>
+            <w:r>
+              <w:rPr>
+                <w:rFonts w:ascii="Times New Roman" w:hAnsi="Times New Roman" w:cs="Times New Roman"/>
+                <w:sz w:val="16"/>
+                <w:szCs w:val="16"/>
+              </w:rPr>
+              <w:t>Nabil m</w:t>
+            </w:r>
+          </w:p>
+        </w:tc>
+        <w:tc>
+          <w:tcPr>
+            <w:tcW w:w="951" w:type="dxa"/>
+          </w:tcPr>
+          <w:p>
+            <w:pPr>
+              <w:spacing w:line="276" w:lineRule="auto"/>
+              <w:rPr>
+                <w:rFonts w:ascii="Times New Roman" w:hAnsi="Times New Roman" w:cs="Times New Roman"/>
+                <w:sz w:val="16"/>
+                <w:szCs w:val="16"/>
+              </w:rPr>
+            </w:pPr>
+            <w:r>
+              <w:rPr>
+                <w:rFonts w:ascii="Times New Roman" w:hAnsi="Times New Roman" w:cs="Times New Roman"/>
+                <w:sz w:val="16"/>
+                <w:szCs w:val="16"/>
+              </w:rPr>
+              <w:t>BANK RAKYAT INDONESIA                             </w:t>
+            </w:r>
+          </w:p>
+        </w:tc>
+        <w:tc>
+          <w:tcPr>
+            <w:tcW w:w="942" w:type="dxa"/>
+          </w:tcPr>
+          <w:p>
+            <w:pPr>
+              <w:spacing w:line="276" w:lineRule="auto"/>
+              <w:rPr>
+                <w:rFonts w:ascii="Times New Roman" w:hAnsi="Times New Roman" w:cs="Times New Roman"/>
+                <w:sz w:val="16"/>
+                <w:szCs w:val="16"/>
+              </w:rPr>
+            </w:pPr>
+            <w:r>
+              <w:rPr>
+                <w:rFonts w:ascii="Times New Roman" w:hAnsi="Times New Roman" w:cs="Times New Roman"/>
+                <w:sz w:val="16"/>
+                <w:szCs w:val="16"/>
+              </w:rPr>
+              <w:t>Modal Kerja</w:t>
+            </w:r>
+          </w:p>
+        </w:tc>
+        <w:tc>
+          <w:tcPr>
+            <w:tcW w:w="942" w:type="dxa"/>
+          </w:tcPr>
+          <w:p>
+            <w:pPr>
+              <w:spacing w:line="276" w:lineRule="auto"/>
+              <w:rPr>
+                <w:rFonts w:ascii="Times New Roman" w:hAnsi="Times New Roman" w:cs="Times New Roman"/>
+                <w:sz w:val="16"/>
+                <w:szCs w:val="16"/>
+              </w:rPr>
+            </w:pPr>
+            <w:r>
+              <w:rPr>
+                <w:rFonts w:ascii="Times New Roman" w:hAnsi="Times New Roman" w:cs="Times New Roman"/>
+                <w:sz w:val="16"/>
+                <w:szCs w:val="16"/>
+              </w:rPr>
+              <w:t/>
+            </w:r>
+          </w:p>
+        </w:tc>
+        <w:tc>
+          <w:tcPr>
+            <w:tcW w:w="982" w:type="dxa"/>
+          </w:tcPr>
+          <w:p>
+            <w:pPr>
+              <w:spacing w:line="276" w:lineRule="auto"/>
+              <w:rPr>
+                <w:rFonts w:ascii="Times New Roman" w:hAnsi="Times New Roman" w:cs="Times New Roman"/>
+                <w:sz w:val="16"/>
+                <w:szCs w:val="16"/>
+              </w:rPr>
+            </w:pPr>
+            <w:r>
+              <w:rPr>
+                <w:rFonts w:ascii="Times New Roman" w:hAnsi="Times New Roman" w:cs="Times New Roman"/>
+                <w:sz w:val="16"/>
+                <w:szCs w:val="16"/>
+              </w:rPr>
+              <w:t>1.200.000</w:t>
+            </w:r>
+          </w:p>
+        </w:tc>
+        <w:tc>
+          <w:tcPr>
+            <w:tcW w:w="822" w:type="dxa"/>
+          </w:tcPr>
+          <w:p>
+            <w:pPr>
+              <w:spacing w:line="276" w:lineRule="auto"/>
+              <w:rPr>
+                <w:rFonts w:ascii="Times New Roman" w:hAnsi="Times New Roman" w:cs="Times New Roman"/>
+                <w:sz w:val="16"/>
+                <w:szCs w:val="16"/>
+              </w:rPr>
+            </w:pPr>
+            <w:r>
+              <w:rPr>
+                <w:rFonts w:ascii="Times New Roman" w:hAnsi="Times New Roman" w:cs="Times New Roman"/>
+                <w:sz w:val="16"/>
+                <w:szCs w:val="16"/>
+              </w:rPr>
+              <w:t>02/06/2024</w:t>
+            </w:r>
+          </w:p>
+        </w:tc>
+        <w:tc>
+          <w:tcPr>
+            <w:tcW w:w="854" w:type="dxa"/>
+          </w:tcPr>
+          <w:p>
+            <w:pPr>
+              <w:spacing w:line="276" w:lineRule="auto"/>
+              <w:rPr>
+                <w:rFonts w:ascii="Times New Roman" w:hAnsi="Times New Roman" w:cs="Times New Roman"/>
+                <w:sz w:val="16"/>
+                <w:szCs w:val="16"/>
+              </w:rPr>
+            </w:pPr>
+            <w:r>
+              <w:rPr>
+                <w:rFonts w:ascii="Times New Roman" w:hAnsi="Times New Roman" w:cs="Times New Roman"/>
+                <w:sz w:val="16"/>
+                <w:szCs w:val="16"/>
+              </w:rPr>
+              <w:t>3</w:t>
+            </w:r>
+          </w:p>
+        </w:tc>
+        <w:tc>
+          <w:tcPr>
+            <w:tcW w:w="863" w:type="dxa"/>
+          </w:tcPr>
+          <w:p>
+            <w:pPr>
+              <w:spacing w:line="276" w:lineRule="auto"/>
+              <w:rPr>
+                <w:rFonts w:ascii="Times New Roman" w:hAnsi="Times New Roman" w:cs="Times New Roman"/>
+                <w:sz w:val="16"/>
+                <w:szCs w:val="16"/>
+              </w:rPr>
+            </w:pPr>
+            <w:r>
+              <w:rPr>
+                <w:rFonts w:ascii="Times New Roman" w:hAnsi="Times New Roman" w:cs="Times New Roman"/>
+                <w:sz w:val="16"/>
+                <w:szCs w:val="16"/>
+              </w:rPr>
+              <w:t/>
+            </w:r>
+          </w:p>
+        </w:tc>
+        <w:tc>
+          <w:tcPr>
+            <w:tcW w:w="863" w:type="dxa"/>
+          </w:tcPr>
+          <w:p>
+            <w:pPr>
+              <w:spacing w:line="276" w:lineRule="auto"/>
+              <w:rPr>
+                <w:rFonts w:ascii="Times New Roman" w:hAnsi="Times New Roman" w:cs="Times New Roman"/>
+                <w:sz w:val="16"/>
+                <w:szCs w:val="16"/>
+              </w:rPr>
+            </w:pPr>
+            <w:r>
+              <w:rPr>
+                <w:rFonts w:ascii="Times New Roman" w:hAnsi="Times New Roman" w:cs="Times New Roman"/>
+                <w:sz w:val="16"/>
+                <w:szCs w:val="16"/>
+              </w:rPr>
+              <w:t>4</w:t>
+            </w:r>
+          </w:p>
+        </w:tc>
+      </w:tr>
+      <w:tr>
+        <w:tc>
+          <w:tcPr>
+            <w:tcW w:w="815" w:type="dxa"/>
+          </w:tcPr>
+          <w:p>
+            <w:pPr>
+              <w:spacing w:line="276" w:lineRule="auto"/>
+              <w:rPr>
+                <w:rFonts w:ascii="Times New Roman" w:hAnsi="Times New Roman" w:cs="Times New Roman"/>
+                <w:sz w:val="16"/>
+                <w:szCs w:val="16"/>
+              </w:rPr>
+            </w:pPr>
+            <w:r>
+              <w:rPr>
+                <w:rFonts w:ascii="Times New Roman" w:hAnsi="Times New Roman" w:cs="Times New Roman"/>
+                <w:sz w:val="16"/>
+                <w:szCs w:val="16"/>
+              </w:rPr>
+              <w:t>8</w:t>
+            </w:r>
+          </w:p>
+        </w:tc>
+        <w:tc>
+          <w:tcPr>
+            <w:tcW w:w="982" w:type="dxa"/>
+          </w:tcPr>
+          <w:p>
+            <w:pPr>
+              <w:spacing w:line="276" w:lineRule="auto"/>
+              <w:rPr>
+                <w:rFonts w:ascii="Times New Roman" w:hAnsi="Times New Roman" w:cs="Times New Roman"/>
+                <w:sz w:val="16"/>
+                <w:szCs w:val="16"/>
+              </w:rPr>
+            </w:pPr>
+            <w:r>
+              <w:rPr>
+                <w:rFonts w:ascii="Times New Roman" w:hAnsi="Times New Roman" w:cs="Times New Roman"/>
+                <w:sz w:val="16"/>
+                <w:szCs w:val="16"/>
+              </w:rPr>
+              <w:t>Nabil m</w:t>
+            </w:r>
+          </w:p>
+        </w:tc>
+        <w:tc>
+          <w:tcPr>
+            <w:tcW w:w="951" w:type="dxa"/>
+          </w:tcPr>
+          <w:p>
+            <w:pPr>
+              <w:spacing w:line="276" w:lineRule="auto"/>
+              <w:rPr>
+                <w:rFonts w:ascii="Times New Roman" w:hAnsi="Times New Roman" w:cs="Times New Roman"/>
+                <w:sz w:val="16"/>
+                <w:szCs w:val="16"/>
+              </w:rPr>
+            </w:pPr>
+            <w:r>
+              <w:rPr>
+                <w:rFonts w:ascii="Times New Roman" w:hAnsi="Times New Roman" w:cs="Times New Roman"/>
+                <w:sz w:val="16"/>
+                <w:szCs w:val="16"/>
+              </w:rPr>
+              <w:t>BANK RAKYAT INDONESIA                             </w:t>
+            </w:r>
+          </w:p>
+        </w:tc>
+        <w:tc>
+          <w:tcPr>
+            <w:tcW w:w="942" w:type="dxa"/>
+          </w:tcPr>
+          <w:p>
+            <w:pPr>
+              <w:spacing w:line="276" w:lineRule="auto"/>
+              <w:rPr>
+                <w:rFonts w:ascii="Times New Roman" w:hAnsi="Times New Roman" w:cs="Times New Roman"/>
+                <w:sz w:val="16"/>
+                <w:szCs w:val="16"/>
+              </w:rPr>
+            </w:pPr>
+            <w:r>
+              <w:rPr>
+                <w:rFonts w:ascii="Times New Roman" w:hAnsi="Times New Roman" w:cs="Times New Roman"/>
+                <w:sz w:val="16"/>
+                <w:szCs w:val="16"/>
+              </w:rPr>
+              <w:t>Modal Kerja</w:t>
+            </w:r>
+          </w:p>
+        </w:tc>
+        <w:tc>
+          <w:tcPr>
+            <w:tcW w:w="942" w:type="dxa"/>
+          </w:tcPr>
+          <w:p>
+            <w:pPr>
+              <w:spacing w:line="276" w:lineRule="auto"/>
+              <w:rPr>
+                <w:rFonts w:ascii="Times New Roman" w:hAnsi="Times New Roman" w:cs="Times New Roman"/>
+                <w:sz w:val="16"/>
+                <w:szCs w:val="16"/>
+              </w:rPr>
+            </w:pPr>
+            <w:r>
+              <w:rPr>
+                <w:rFonts w:ascii="Times New Roman" w:hAnsi="Times New Roman" w:cs="Times New Roman"/>
+                <w:sz w:val="16"/>
+                <w:szCs w:val="16"/>
+              </w:rPr>
+              <w:t>1.200.000</w:t>
+            </w:r>
+          </w:p>
+        </w:tc>
+        <w:tc>
+          <w:tcPr>
+            <w:tcW w:w="982" w:type="dxa"/>
+          </w:tcPr>
+          <w:p>
+            <w:pPr>
+              <w:spacing w:line="276" w:lineRule="auto"/>
+              <w:rPr>
+                <w:rFonts w:ascii="Times New Roman" w:hAnsi="Times New Roman" w:cs="Times New Roman"/>
+                <w:sz w:val="16"/>
+                <w:szCs w:val="16"/>
+              </w:rPr>
+            </w:pPr>
+            <w:r>
+              <w:rPr>
+                <w:rFonts w:ascii="Times New Roman" w:hAnsi="Times New Roman" w:cs="Times New Roman"/>
+                <w:sz w:val="16"/>
+                <w:szCs w:val="16"/>
+              </w:rPr>
+              <w:t>1.200.000</w:t>
+            </w:r>
+          </w:p>
+        </w:tc>
+        <w:tc>
+          <w:tcPr>
+            <w:tcW w:w="822" w:type="dxa"/>
+          </w:tcPr>
+          <w:p>
+            <w:pPr>
+              <w:spacing w:line="276" w:lineRule="auto"/>
+              <w:rPr>
+                <w:rFonts w:ascii="Times New Roman" w:hAnsi="Times New Roman" w:cs="Times New Roman"/>
+                <w:sz w:val="16"/>
+                <w:szCs w:val="16"/>
+              </w:rPr>
+            </w:pPr>
+            <w:r>
+              <w:rPr>
+                <w:rFonts w:ascii="Times New Roman" w:hAnsi="Times New Roman" w:cs="Times New Roman"/>
+                <w:sz w:val="16"/>
+                <w:szCs w:val="16"/>
+              </w:rPr>
+              <w:t>02/06/2024</w:t>
+            </w:r>
+          </w:p>
+        </w:tc>
+        <w:tc>
+          <w:tcPr>
+            <w:tcW w:w="854" w:type="dxa"/>
+          </w:tcPr>
+          <w:p>
+            <w:pPr>
+              <w:spacing w:line="276" w:lineRule="auto"/>
+              <w:rPr>
+                <w:rFonts w:ascii="Times New Roman" w:hAnsi="Times New Roman" w:cs="Times New Roman"/>
+                <w:sz w:val="16"/>
+                <w:szCs w:val="16"/>
+              </w:rPr>
+            </w:pPr>
+            <w:r>
+              <w:rPr>
+                <w:rFonts w:ascii="Times New Roman" w:hAnsi="Times New Roman" w:cs="Times New Roman"/>
+                <w:sz w:val="16"/>
+                <w:szCs w:val="16"/>
+              </w:rPr>
+              <w:t>3</w:t>
+            </w:r>
+          </w:p>
+        </w:tc>
+        <w:tc>
+          <w:tcPr>
+            <w:tcW w:w="863" w:type="dxa"/>
+          </w:tcPr>
+          <w:p>
+            <w:pPr>
+              <w:spacing w:line="276" w:lineRule="auto"/>
+              <w:rPr>
+                <w:rFonts w:ascii="Times New Roman" w:hAnsi="Times New Roman" w:cs="Times New Roman"/>
+                <w:sz w:val="16"/>
+                <w:szCs w:val="16"/>
+              </w:rPr>
+            </w:pPr>
+            <w:r>
+              <w:rPr>
+                <w:rFonts w:ascii="Times New Roman" w:hAnsi="Times New Roman" w:cs="Times New Roman"/>
+                <w:sz w:val="16"/>
+                <w:szCs w:val="16"/>
+              </w:rPr>
+              <w:t>1500000</w:t>
+            </w:r>
+          </w:p>
+        </w:tc>
+        <w:tc>
+          <w:tcPr>
+            <w:tcW w:w="863" w:type="dxa"/>
+          </w:tcPr>
+          <w:p>
+            <w:pPr>
+              <w:spacing w:line="276" w:lineRule="auto"/>
+              <w:rPr>
+                <w:rFonts w:ascii="Times New Roman" w:hAnsi="Times New Roman" w:cs="Times New Roman"/>
+                <w:sz w:val="16"/>
+                <w:szCs w:val="16"/>
+              </w:rPr>
+            </w:pPr>
+            <w:r>
+              <w:rPr>
+                <w:rFonts w:ascii="Times New Roman" w:hAnsi="Times New Roman" w:cs="Times New Roman"/>
+                <w:sz w:val="16"/>
+                <w:szCs w:val="16"/>
+              </w:rPr>
+              <w:t>4</w:t>
+            </w:r>
+          </w:p>
+        </w:tc>
+      </w:tr>
+      <w:tr>
+        <w:tc>
+          <w:tcPr>
+            <w:tcW w:w="815" w:type="dxa"/>
+          </w:tcPr>
+          <w:p>
+            <w:pPr>
+              <w:spacing w:line="276" w:lineRule="auto"/>
+              <w:rPr>
+                <w:rFonts w:ascii="Times New Roman" w:hAnsi="Times New Roman" w:cs="Times New Roman"/>
+                <w:sz w:val="16"/>
+                <w:szCs w:val="16"/>
+              </w:rPr>
+            </w:pPr>
+            <w:r>
+              <w:rPr>
+                <w:rFonts w:ascii="Times New Roman" w:hAnsi="Times New Roman" w:cs="Times New Roman"/>
+                <w:sz w:val="16"/>
+                <w:szCs w:val="16"/>
+              </w:rPr>
+              <w:t>9</w:t>
+            </w:r>
+          </w:p>
+        </w:tc>
+        <w:tc>
+          <w:tcPr>
+            <w:tcW w:w="982" w:type="dxa"/>
+          </w:tcPr>
+          <w:p>
+            <w:pPr>
+              <w:spacing w:line="276" w:lineRule="auto"/>
+              <w:rPr>
+                <w:rFonts w:ascii="Times New Roman" w:hAnsi="Times New Roman" w:cs="Times New Roman"/>
+                <w:sz w:val="16"/>
+                <w:szCs w:val="16"/>
+              </w:rPr>
+            </w:pPr>
+            <w:r>
+              <w:rPr>
+                <w:rFonts w:ascii="Times New Roman" w:hAnsi="Times New Roman" w:cs="Times New Roman"/>
+                <w:sz w:val="16"/>
+                <w:szCs w:val="16"/>
+              </w:rPr>
+              <w:t>Nabil m</w:t>
+            </w:r>
+          </w:p>
+        </w:tc>
+        <w:tc>
+          <w:tcPr>
+            <w:tcW w:w="951" w:type="dxa"/>
+          </w:tcPr>
+          <w:p>
+            <w:pPr>
+              <w:spacing w:line="276" w:lineRule="auto"/>
+              <w:rPr>
+                <w:rFonts w:ascii="Times New Roman" w:hAnsi="Times New Roman" w:cs="Times New Roman"/>
+                <w:sz w:val="16"/>
+                <w:szCs w:val="16"/>
+              </w:rPr>
+            </w:pPr>
+            <w:r>
+              <w:rPr>
+                <w:rFonts w:ascii="Times New Roman" w:hAnsi="Times New Roman" w:cs="Times New Roman"/>
+                <w:sz w:val="16"/>
+                <w:szCs w:val="16"/>
+              </w:rPr>
+              <w:t>BANK RAKYAT INDONESIA                             </w:t>
+            </w:r>
+          </w:p>
+        </w:tc>
+        <w:tc>
+          <w:tcPr>
+            <w:tcW w:w="942" w:type="dxa"/>
+          </w:tcPr>
+          <w:p>
+            <w:pPr>
+              <w:spacing w:line="276" w:lineRule="auto"/>
+              <w:rPr>
+                <w:rFonts w:ascii="Times New Roman" w:hAnsi="Times New Roman" w:cs="Times New Roman"/>
+                <w:sz w:val="16"/>
+                <w:szCs w:val="16"/>
+              </w:rPr>
+            </w:pPr>
+            <w:r>
+              <w:rPr>
+                <w:rFonts w:ascii="Times New Roman" w:hAnsi="Times New Roman" w:cs="Times New Roman"/>
+                <w:sz w:val="16"/>
+                <w:szCs w:val="16"/>
+              </w:rPr>
+              <w:t>Modal Kerja</w:t>
+            </w:r>
+          </w:p>
+        </w:tc>
+        <w:tc>
+          <w:tcPr>
+            <w:tcW w:w="942" w:type="dxa"/>
+          </w:tcPr>
+          <w:p>
+            <w:pPr>
+              <w:spacing w:line="276" w:lineRule="auto"/>
+              <w:rPr>
+                <w:rFonts w:ascii="Times New Roman" w:hAnsi="Times New Roman" w:cs="Times New Roman"/>
+                <w:sz w:val="16"/>
+                <w:szCs w:val="16"/>
+              </w:rPr>
+            </w:pPr>
+            <w:r>
+              <w:rPr>
+                <w:rFonts w:ascii="Times New Roman" w:hAnsi="Times New Roman" w:cs="Times New Roman"/>
+                <w:sz w:val="16"/>
+                <w:szCs w:val="16"/>
+              </w:rPr>
+              <w:t>1.200.000</w:t>
+            </w:r>
+          </w:p>
+        </w:tc>
+        <w:tc>
+          <w:tcPr>
+            <w:tcW w:w="982" w:type="dxa"/>
+          </w:tcPr>
+          <w:p>
+            <w:pPr>
+              <w:spacing w:line="276" w:lineRule="auto"/>
+              <w:rPr>
+                <w:rFonts w:ascii="Times New Roman" w:hAnsi="Times New Roman" w:cs="Times New Roman"/>
+                <w:sz w:val="16"/>
+                <w:szCs w:val="16"/>
+              </w:rPr>
+            </w:pPr>
+            <w:r>
+              <w:rPr>
+                <w:rFonts w:ascii="Times New Roman" w:hAnsi="Times New Roman" w:cs="Times New Roman"/>
+                <w:sz w:val="16"/>
+                <w:szCs w:val="16"/>
+              </w:rPr>
+              <w:t>1.200.000</w:t>
+            </w:r>
+          </w:p>
+        </w:tc>
+        <w:tc>
+          <w:tcPr>
+            <w:tcW w:w="822" w:type="dxa"/>
+          </w:tcPr>
+          <w:p>
+            <w:pPr>
+              <w:spacing w:line="276" w:lineRule="auto"/>
+              <w:rPr>
+                <w:rFonts w:ascii="Times New Roman" w:hAnsi="Times New Roman" w:cs="Times New Roman"/>
+                <w:sz w:val="16"/>
+                <w:szCs w:val="16"/>
+              </w:rPr>
+            </w:pPr>
+            <w:r>
+              <w:rPr>
+                <w:rFonts w:ascii="Times New Roman" w:hAnsi="Times New Roman" w:cs="Times New Roman"/>
+                <w:sz w:val="16"/>
+                <w:szCs w:val="16"/>
+              </w:rPr>
+              <w:t>02/06/2024</w:t>
+            </w:r>
+          </w:p>
+        </w:tc>
+        <w:tc>
+          <w:tcPr>
+            <w:tcW w:w="854" w:type="dxa"/>
+          </w:tcPr>
+          <w:p>
+            <w:pPr>
+              <w:spacing w:line="276" w:lineRule="auto"/>
+              <w:rPr>
+                <w:rFonts w:ascii="Times New Roman" w:hAnsi="Times New Roman" w:cs="Times New Roman"/>
+                <w:sz w:val="16"/>
+                <w:szCs w:val="16"/>
+              </w:rPr>
+            </w:pPr>
+            <w:r>
+              <w:rPr>
+                <w:rFonts w:ascii="Times New Roman" w:hAnsi="Times New Roman" w:cs="Times New Roman"/>
+                <w:sz w:val="16"/>
+                <w:szCs w:val="16"/>
+              </w:rPr>
+              <w:t>3</w:t>
+            </w:r>
+          </w:p>
+        </w:tc>
+        <w:tc>
+          <w:tcPr>
+            <w:tcW w:w="863" w:type="dxa"/>
+          </w:tcPr>
+          <w:p>
+            <w:pPr>
+              <w:spacing w:line="276" w:lineRule="auto"/>
+              <w:rPr>
+                <w:rFonts w:ascii="Times New Roman" w:hAnsi="Times New Roman" w:cs="Times New Roman"/>
+                <w:sz w:val="16"/>
+                <w:szCs w:val="16"/>
+              </w:rPr>
+            </w:pPr>
+            <w:r>
+              <w:rPr>
+                <w:rFonts w:ascii="Times New Roman" w:hAnsi="Times New Roman" w:cs="Times New Roman"/>
+                <w:sz w:val="16"/>
+                <w:szCs w:val="16"/>
+              </w:rPr>
+              <w:t>1500000</w:t>
+            </w:r>
+          </w:p>
+        </w:tc>
+        <w:tc>
+          <w:tcPr>
+            <w:tcW w:w="863" w:type="dxa"/>
+          </w:tcPr>
+          <w:p>
+            <w:pPr>
+              <w:spacing w:line="276" w:lineRule="auto"/>
+              <w:rPr>
+                <w:rFonts w:ascii="Times New Roman" w:hAnsi="Times New Roman" w:cs="Times New Roman"/>
+                <w:sz w:val="16"/>
+                <w:szCs w:val="16"/>
+              </w:rPr>
+            </w:pPr>
+            <w:r>
+              <w:rPr>
+                <w:rFonts w:ascii="Times New Roman" w:hAnsi="Times New Roman" w:cs="Times New Roman"/>
+                <w:sz w:val="16"/>
+                <w:szCs w:val="16"/>
+              </w:rPr>
+              <w:t>4</w:t>
+            </w:r>
+          </w:p>
+        </w:tc>
+      </w:tr>
+      <w:tr>
+        <w:tc>
+          <w:tcPr>
+            <w:tcW w:w="815" w:type="dxa"/>
+          </w:tcPr>
+          <w:p>
+            <w:pPr>
+              <w:spacing w:line="276" w:lineRule="auto"/>
+              <w:rPr>
+                <w:rFonts w:ascii="Times New Roman" w:hAnsi="Times New Roman" w:cs="Times New Roman"/>
+                <w:sz w:val="16"/>
+                <w:szCs w:val="16"/>
+              </w:rPr>
+            </w:pPr>
+            <w:r>
+              <w:rPr>
+                <w:rFonts w:ascii="Times New Roman" w:hAnsi="Times New Roman" w:cs="Times New Roman"/>
+                <w:sz w:val="16"/>
+                <w:szCs w:val="16"/>
+              </w:rPr>
+              <w:t>10</w:t>
+            </w:r>
+          </w:p>
+        </w:tc>
+        <w:tc>
+          <w:tcPr>
+            <w:tcW w:w="982" w:type="dxa"/>
+          </w:tcPr>
+          <w:p>
+            <w:pPr>
+              <w:spacing w:line="276" w:lineRule="auto"/>
+              <w:rPr>
+                <w:rFonts w:ascii="Times New Roman" w:hAnsi="Times New Roman" w:cs="Times New Roman"/>
+                <w:sz w:val="16"/>
+                <w:szCs w:val="16"/>
+              </w:rPr>
+            </w:pPr>
+            <w:r>
+              <w:rPr>
+                <w:rFonts w:ascii="Times New Roman" w:hAnsi="Times New Roman" w:cs="Times New Roman"/>
+                <w:sz w:val="16"/>
+                <w:szCs w:val="16"/>
+              </w:rPr>
+              <w:t>Nabil m</w:t>
+            </w:r>
+          </w:p>
+        </w:tc>
+        <w:tc>
+          <w:tcPr>
+            <w:tcW w:w="951" w:type="dxa"/>
+          </w:tcPr>
+          <w:p>
+            <w:pPr>
+              <w:spacing w:line="276" w:lineRule="auto"/>
+              <w:rPr>
+                <w:rFonts w:ascii="Times New Roman" w:hAnsi="Times New Roman" w:cs="Times New Roman"/>
+                <w:sz w:val="16"/>
+                <w:szCs w:val="16"/>
+              </w:rPr>
+            </w:pPr>
+            <w:r>
+              <w:rPr>
+                <w:rFonts w:ascii="Times New Roman" w:hAnsi="Times New Roman" w:cs="Times New Roman"/>
+                <w:sz w:val="16"/>
+                <w:szCs w:val="16"/>
+              </w:rPr>
+              <w:t>BANK RAKYAT INDONESIA                             </w:t>
+            </w:r>
+          </w:p>
+        </w:tc>
+        <w:tc>
+          <w:tcPr>
+            <w:tcW w:w="942" w:type="dxa"/>
+          </w:tcPr>
+          <w:p>
+            <w:pPr>
+              <w:spacing w:line="276" w:lineRule="auto"/>
+              <w:rPr>
+                <w:rFonts w:ascii="Times New Roman" w:hAnsi="Times New Roman" w:cs="Times New Roman"/>
+                <w:sz w:val="16"/>
+                <w:szCs w:val="16"/>
+              </w:rPr>
+            </w:pPr>
+            <w:r>
+              <w:rPr>
+                <w:rFonts w:ascii="Times New Roman" w:hAnsi="Times New Roman" w:cs="Times New Roman"/>
+                <w:sz w:val="16"/>
+                <w:szCs w:val="16"/>
+              </w:rPr>
+              <w:t>Modal Kerja</w:t>
+            </w:r>
+          </w:p>
+        </w:tc>
+        <w:tc>
+          <w:tcPr>
+            <w:tcW w:w="942" w:type="dxa"/>
+          </w:tcPr>
+          <w:p>
+            <w:pPr>
+              <w:spacing w:line="276" w:lineRule="auto"/>
+              <w:rPr>
+                <w:rFonts w:ascii="Times New Roman" w:hAnsi="Times New Roman" w:cs="Times New Roman"/>
+                <w:sz w:val="16"/>
+                <w:szCs w:val="16"/>
+              </w:rPr>
+            </w:pPr>
+            <w:r>
+              <w:rPr>
+                <w:rFonts w:ascii="Times New Roman" w:hAnsi="Times New Roman" w:cs="Times New Roman"/>
+                <w:sz w:val="16"/>
+                <w:szCs w:val="16"/>
+              </w:rPr>
+              <w:t/>
+            </w:r>
+          </w:p>
+        </w:tc>
+        <w:tc>
+          <w:tcPr>
+            <w:tcW w:w="982" w:type="dxa"/>
+          </w:tcPr>
+          <w:p>
+            <w:pPr>
+              <w:spacing w:line="276" w:lineRule="auto"/>
+              <w:rPr>
+                <w:rFonts w:ascii="Times New Roman" w:hAnsi="Times New Roman" w:cs="Times New Roman"/>
+                <w:sz w:val="16"/>
+                <w:szCs w:val="16"/>
+              </w:rPr>
+            </w:pPr>
+            <w:r>
+              <w:rPr>
+                <w:rFonts w:ascii="Times New Roman" w:hAnsi="Times New Roman" w:cs="Times New Roman"/>
+                <w:sz w:val="16"/>
+                <w:szCs w:val="16"/>
+              </w:rPr>
+              <w:t>1.200.000</w:t>
+            </w:r>
+          </w:p>
+        </w:tc>
+        <w:tc>
+          <w:tcPr>
+            <w:tcW w:w="822" w:type="dxa"/>
+          </w:tcPr>
+          <w:p>
+            <w:pPr>
+              <w:spacing w:line="276" w:lineRule="auto"/>
+              <w:rPr>
+                <w:rFonts w:ascii="Times New Roman" w:hAnsi="Times New Roman" w:cs="Times New Roman"/>
+                <w:sz w:val="16"/>
+                <w:szCs w:val="16"/>
+              </w:rPr>
+            </w:pPr>
+            <w:r>
+              <w:rPr>
+                <w:rFonts w:ascii="Times New Roman" w:hAnsi="Times New Roman" w:cs="Times New Roman"/>
+                <w:sz w:val="16"/>
+                <w:szCs w:val="16"/>
+              </w:rPr>
+              <w:t>02/06/2024</w:t>
+            </w:r>
+          </w:p>
+        </w:tc>
+        <w:tc>
+          <w:tcPr>
+            <w:tcW w:w="854" w:type="dxa"/>
+          </w:tcPr>
+          <w:p>
+            <w:pPr>
+              <w:spacing w:line="276" w:lineRule="auto"/>
+              <w:rPr>
+                <w:rFonts w:ascii="Times New Roman" w:hAnsi="Times New Roman" w:cs="Times New Roman"/>
+                <w:sz w:val="16"/>
+                <w:szCs w:val="16"/>
+              </w:rPr>
+            </w:pPr>
+            <w:r>
+              <w:rPr>
+                <w:rFonts w:ascii="Times New Roman" w:hAnsi="Times New Roman" w:cs="Times New Roman"/>
+                <w:sz w:val="16"/>
+                <w:szCs w:val="16"/>
+              </w:rPr>
+              <w:t>3</w:t>
+            </w:r>
+          </w:p>
+        </w:tc>
+        <w:tc>
+          <w:tcPr>
+            <w:tcW w:w="863" w:type="dxa"/>
+          </w:tcPr>
+          <w:p>
+            <w:pPr>
+              <w:spacing w:line="276" w:lineRule="auto"/>
+              <w:rPr>
+                <w:rFonts w:ascii="Times New Roman" w:hAnsi="Times New Roman" w:cs="Times New Roman"/>
+                <w:sz w:val="16"/>
+                <w:szCs w:val="16"/>
+              </w:rPr>
+            </w:pPr>
+            <w:r>
+              <w:rPr>
+                <w:rFonts w:ascii="Times New Roman" w:hAnsi="Times New Roman" w:cs="Times New Roman"/>
+                <w:sz w:val="16"/>
+                <w:szCs w:val="16"/>
+              </w:rPr>
+              <w:t/>
+            </w:r>
+          </w:p>
+        </w:tc>
+        <w:tc>
+          <w:tcPr>
+            <w:tcW w:w="863" w:type="dxa"/>
+          </w:tcPr>
+          <w:p>
+            <w:pPr>
+              <w:spacing w:line="276" w:lineRule="auto"/>
+              <w:rPr>
+                <w:rFonts w:ascii="Times New Roman" w:hAnsi="Times New Roman" w:cs="Times New Roman"/>
+                <w:sz w:val="16"/>
+                <w:szCs w:val="16"/>
+              </w:rPr>
+            </w:pPr>
+            <w:r>
+              <w:rPr>
+                <w:rFonts w:ascii="Times New Roman" w:hAnsi="Times New Roman" w:cs="Times New Roman"/>
+                <w:sz w:val="16"/>
+                <w:szCs w:val="16"/>
+              </w:rPr>
+              <w:t>4</w:t>
+            </w:r>
+          </w:p>
+        </w:tc>
+      </w:tr>
+      <w:tr>
+        <w:tc>
+          <w:tcPr>
+            <w:tcW w:w="815" w:type="dxa"/>
+          </w:tcPr>
+          <w:p>
+            <w:pPr>
+              <w:spacing w:line="276" w:lineRule="auto"/>
+              <w:rPr>
+                <w:rFonts w:ascii="Times New Roman" w:hAnsi="Times New Roman" w:cs="Times New Roman"/>
+                <w:sz w:val="16"/>
+                <w:szCs w:val="16"/>
+              </w:rPr>
+            </w:pPr>
+            <w:r>
+              <w:rPr>
+                <w:rFonts w:ascii="Times New Roman" w:hAnsi="Times New Roman" w:cs="Times New Roman"/>
+                <w:sz w:val="16"/>
+                <w:szCs w:val="16"/>
+              </w:rPr>
+              <w:t>11</w:t>
+            </w:r>
+          </w:p>
+        </w:tc>
+        <w:tc>
+          <w:tcPr>
+            <w:tcW w:w="982" w:type="dxa"/>
+          </w:tcPr>
+          <w:p>
+            <w:pPr>
+              <w:spacing w:line="276" w:lineRule="auto"/>
+              <w:rPr>
+                <w:rFonts w:ascii="Times New Roman" w:hAnsi="Times New Roman" w:cs="Times New Roman"/>
+                <w:sz w:val="16"/>
+                <w:szCs w:val="16"/>
+              </w:rPr>
+            </w:pPr>
+            <w:r>
+              <w:rPr>
+                <w:rFonts w:ascii="Times New Roman" w:hAnsi="Times New Roman" w:cs="Times New Roman"/>
+                <w:sz w:val="16"/>
+                <w:szCs w:val="16"/>
+              </w:rPr>
+              <w:t>Nabil m</w:t>
+            </w:r>
+          </w:p>
+        </w:tc>
+        <w:tc>
+          <w:tcPr>
+            <w:tcW w:w="951" w:type="dxa"/>
+          </w:tcPr>
+          <w:p>
+            <w:pPr>
+              <w:spacing w:line="276" w:lineRule="auto"/>
+              <w:rPr>
+                <w:rFonts w:ascii="Times New Roman" w:hAnsi="Times New Roman" w:cs="Times New Roman"/>
+                <w:sz w:val="16"/>
+                <w:szCs w:val="16"/>
+              </w:rPr>
+            </w:pPr>
+            <w:r>
+              <w:rPr>
+                <w:rFonts w:ascii="Times New Roman" w:hAnsi="Times New Roman" w:cs="Times New Roman"/>
+                <w:sz w:val="16"/>
+                <w:szCs w:val="16"/>
+              </w:rPr>
+              <w:t>BANK RAKYAT INDONESIA                             </w:t>
+            </w:r>
+          </w:p>
+        </w:tc>
+        <w:tc>
+          <w:tcPr>
+            <w:tcW w:w="942" w:type="dxa"/>
+          </w:tcPr>
+          <w:p>
+            <w:pPr>
+              <w:spacing w:line="276" w:lineRule="auto"/>
+              <w:rPr>
+                <w:rFonts w:ascii="Times New Roman" w:hAnsi="Times New Roman" w:cs="Times New Roman"/>
+                <w:sz w:val="16"/>
+                <w:szCs w:val="16"/>
+              </w:rPr>
+            </w:pPr>
+            <w:r>
+              <w:rPr>
+                <w:rFonts w:ascii="Times New Roman" w:hAnsi="Times New Roman" w:cs="Times New Roman"/>
+                <w:sz w:val="16"/>
+                <w:szCs w:val="16"/>
+              </w:rPr>
+              <w:t>Modal Kerja</w:t>
+            </w:r>
+          </w:p>
+        </w:tc>
+        <w:tc>
+          <w:tcPr>
+            <w:tcW w:w="942" w:type="dxa"/>
+          </w:tcPr>
+          <w:p>
+            <w:pPr>
+              <w:spacing w:line="276" w:lineRule="auto"/>
+              <w:rPr>
+                <w:rFonts w:ascii="Times New Roman" w:hAnsi="Times New Roman" w:cs="Times New Roman"/>
+                <w:sz w:val="16"/>
+                <w:szCs w:val="16"/>
+              </w:rPr>
+            </w:pPr>
+            <w:r>
+              <w:rPr>
+                <w:rFonts w:ascii="Times New Roman" w:hAnsi="Times New Roman" w:cs="Times New Roman"/>
+                <w:sz w:val="16"/>
+                <w:szCs w:val="16"/>
+              </w:rPr>
+              <w:t/>
+            </w:r>
+          </w:p>
+        </w:tc>
+        <w:tc>
+          <w:tcPr>
+            <w:tcW w:w="982" w:type="dxa"/>
+          </w:tcPr>
+          <w:p>
+            <w:pPr>
+              <w:spacing w:line="276" w:lineRule="auto"/>
+              <w:rPr>
+                <w:rFonts w:ascii="Times New Roman" w:hAnsi="Times New Roman" w:cs="Times New Roman"/>
+                <w:sz w:val="16"/>
+                <w:szCs w:val="16"/>
+              </w:rPr>
+            </w:pPr>
+            <w:r>
+              <w:rPr>
+                <w:rFonts w:ascii="Times New Roman" w:hAnsi="Times New Roman" w:cs="Times New Roman"/>
+                <w:sz w:val="16"/>
+                <w:szCs w:val="16"/>
+              </w:rPr>
+              <w:t>1.200.000</w:t>
+            </w:r>
+          </w:p>
+        </w:tc>
+        <w:tc>
+          <w:tcPr>
+            <w:tcW w:w="822" w:type="dxa"/>
+          </w:tcPr>
+          <w:p>
+            <w:pPr>
+              <w:spacing w:line="276" w:lineRule="auto"/>
+              <w:rPr>
+                <w:rFonts w:ascii="Times New Roman" w:hAnsi="Times New Roman" w:cs="Times New Roman"/>
+                <w:sz w:val="16"/>
+                <w:szCs w:val="16"/>
+              </w:rPr>
+            </w:pPr>
+            <w:r>
+              <w:rPr>
+                <w:rFonts w:ascii="Times New Roman" w:hAnsi="Times New Roman" w:cs="Times New Roman"/>
+                <w:sz w:val="16"/>
+                <w:szCs w:val="16"/>
+              </w:rPr>
+              <w:t>02/06/2024</w:t>
+            </w:r>
+          </w:p>
+        </w:tc>
+        <w:tc>
+          <w:tcPr>
+            <w:tcW w:w="854" w:type="dxa"/>
+          </w:tcPr>
+          <w:p>
+            <w:pPr>
+              <w:spacing w:line="276" w:lineRule="auto"/>
+              <w:rPr>
+                <w:rFonts w:ascii="Times New Roman" w:hAnsi="Times New Roman" w:cs="Times New Roman"/>
+                <w:sz w:val="16"/>
+                <w:szCs w:val="16"/>
+              </w:rPr>
+            </w:pPr>
+            <w:r>
+              <w:rPr>
+                <w:rFonts w:ascii="Times New Roman" w:hAnsi="Times New Roman" w:cs="Times New Roman"/>
+                <w:sz w:val="16"/>
+                <w:szCs w:val="16"/>
+              </w:rPr>
+              <w:t>3</w:t>
+            </w:r>
+          </w:p>
+        </w:tc>
+        <w:tc>
+          <w:tcPr>
+            <w:tcW w:w="863" w:type="dxa"/>
+          </w:tcPr>
+          <w:p>
+            <w:pPr>
+              <w:spacing w:line="276" w:lineRule="auto"/>
+              <w:rPr>
+                <w:rFonts w:ascii="Times New Roman" w:hAnsi="Times New Roman" w:cs="Times New Roman"/>
+                <w:sz w:val="16"/>
+                <w:szCs w:val="16"/>
+              </w:rPr>
+            </w:pPr>
+            <w:r>
+              <w:rPr>
+                <w:rFonts w:ascii="Times New Roman" w:hAnsi="Times New Roman" w:cs="Times New Roman"/>
+                <w:sz w:val="16"/>
+                <w:szCs w:val="16"/>
+              </w:rPr>
+              <w:t/>
+            </w:r>
+          </w:p>
+        </w:tc>
+        <w:tc>
+          <w:tcPr>
+            <w:tcW w:w="863" w:type="dxa"/>
+          </w:tcPr>
+          <w:p>
+            <w:pPr>
+              <w:spacing w:line="276" w:lineRule="auto"/>
+              <w:rPr>
+                <w:rFonts w:ascii="Times New Roman" w:hAnsi="Times New Roman" w:cs="Times New Roman"/>
+                <w:sz w:val="16"/>
+                <w:szCs w:val="16"/>
+              </w:rPr>
+            </w:pPr>
+            <w:r>
+              <w:rPr>
+                <w:rFonts w:ascii="Times New Roman" w:hAnsi="Times New Roman" w:cs="Times New Roman"/>
+                <w:sz w:val="16"/>
+                <w:szCs w:val="16"/>
+              </w:rPr>
+              <w:t>4</w:t>
+            </w:r>
+          </w:p>
+        </w:tc>
+      </w:tr>
+      <w:tr>
+        <w:tc>
+          <w:tcPr>
+            <w:tcW w:w="815" w:type="dxa"/>
+          </w:tcPr>
+          <w:p>
+            <w:pPr>
+              <w:spacing w:line="276" w:lineRule="auto"/>
+              <w:rPr>
+                <w:rFonts w:ascii="Times New Roman" w:hAnsi="Times New Roman" w:cs="Times New Roman"/>
+                <w:sz w:val="16"/>
+                <w:szCs w:val="16"/>
+              </w:rPr>
+            </w:pPr>
+            <w:r>
+              <w:rPr>
+                <w:rFonts w:ascii="Times New Roman" w:hAnsi="Times New Roman" w:cs="Times New Roman"/>
+                <w:sz w:val="16"/>
+                <w:szCs w:val="16"/>
+              </w:rPr>
+              <w:t>12</w:t>
+            </w:r>
+          </w:p>
+        </w:tc>
+        <w:tc>
+          <w:tcPr>
+            <w:tcW w:w="982" w:type="dxa"/>
+          </w:tcPr>
+          <w:p>
+            <w:pPr>
+              <w:spacing w:line="276" w:lineRule="auto"/>
+              <w:rPr>
+                <w:rFonts w:ascii="Times New Roman" w:hAnsi="Times New Roman" w:cs="Times New Roman"/>
+                <w:sz w:val="16"/>
+                <w:szCs w:val="16"/>
+              </w:rPr>
+            </w:pPr>
+            <w:r>
+              <w:rPr>
+                <w:rFonts w:ascii="Times New Roman" w:hAnsi="Times New Roman" w:cs="Times New Roman"/>
+                <w:sz w:val="16"/>
+                <w:szCs w:val="16"/>
+              </w:rPr>
+              <w:t>Nabil m</w:t>
+            </w:r>
+          </w:p>
+        </w:tc>
+        <w:tc>
+          <w:tcPr>
+            <w:tcW w:w="951" w:type="dxa"/>
+          </w:tcPr>
+          <w:p>
+            <w:pPr>
+              <w:spacing w:line="276" w:lineRule="auto"/>
+              <w:rPr>
+                <w:rFonts w:ascii="Times New Roman" w:hAnsi="Times New Roman" w:cs="Times New Roman"/>
+                <w:sz w:val="16"/>
+                <w:szCs w:val="16"/>
+              </w:rPr>
+            </w:pPr>
+            <w:r>
+              <w:rPr>
+                <w:rFonts w:ascii="Times New Roman" w:hAnsi="Times New Roman" w:cs="Times New Roman"/>
+                <w:sz w:val="16"/>
+                <w:szCs w:val="16"/>
+              </w:rPr>
+              <w:t>BANK RAKYAT INDONESIA                             </w:t>
+            </w:r>
+          </w:p>
+        </w:tc>
+        <w:tc>
+          <w:tcPr>
+            <w:tcW w:w="942" w:type="dxa"/>
+          </w:tcPr>
+          <w:p>
+            <w:pPr>
+              <w:spacing w:line="276" w:lineRule="auto"/>
+              <w:rPr>
+                <w:rFonts w:ascii="Times New Roman" w:hAnsi="Times New Roman" w:cs="Times New Roman"/>
+                <w:sz w:val="16"/>
+                <w:szCs w:val="16"/>
+              </w:rPr>
+            </w:pPr>
+            <w:r>
+              <w:rPr>
+                <w:rFonts w:ascii="Times New Roman" w:hAnsi="Times New Roman" w:cs="Times New Roman"/>
+                <w:sz w:val="16"/>
+                <w:szCs w:val="16"/>
+              </w:rPr>
+              <w:t>Modal Kerja</w:t>
+            </w:r>
+          </w:p>
+        </w:tc>
+        <w:tc>
+          <w:tcPr>
+            <w:tcW w:w="942" w:type="dxa"/>
+          </w:tcPr>
+          <w:p>
+            <w:pPr>
+              <w:spacing w:line="276" w:lineRule="auto"/>
+              <w:rPr>
+                <w:rFonts w:ascii="Times New Roman" w:hAnsi="Times New Roman" w:cs="Times New Roman"/>
+                <w:sz w:val="16"/>
+                <w:szCs w:val="16"/>
+              </w:rPr>
+            </w:pPr>
+            <w:r>
+              <w:rPr>
+                <w:rFonts w:ascii="Times New Roman" w:hAnsi="Times New Roman" w:cs="Times New Roman"/>
+                <w:sz w:val="16"/>
+                <w:szCs w:val="16"/>
+              </w:rPr>
+              <w:t>1.200.000</w:t>
+            </w:r>
+          </w:p>
+        </w:tc>
+        <w:tc>
+          <w:tcPr>
+            <w:tcW w:w="982" w:type="dxa"/>
+          </w:tcPr>
+          <w:p>
+            <w:pPr>
+              <w:spacing w:line="276" w:lineRule="auto"/>
+              <w:rPr>
+                <w:rFonts w:ascii="Times New Roman" w:hAnsi="Times New Roman" w:cs="Times New Roman"/>
+                <w:sz w:val="16"/>
+                <w:szCs w:val="16"/>
+              </w:rPr>
+            </w:pPr>
+            <w:r>
+              <w:rPr>
+                <w:rFonts w:ascii="Times New Roman" w:hAnsi="Times New Roman" w:cs="Times New Roman"/>
+                <w:sz w:val="16"/>
+                <w:szCs w:val="16"/>
+              </w:rPr>
+              <w:t>1.200.000</w:t>
+            </w:r>
+          </w:p>
+        </w:tc>
+        <w:tc>
+          <w:tcPr>
+            <w:tcW w:w="822" w:type="dxa"/>
+          </w:tcPr>
+          <w:p>
+            <w:pPr>
+              <w:spacing w:line="276" w:lineRule="auto"/>
+              <w:rPr>
+                <w:rFonts w:ascii="Times New Roman" w:hAnsi="Times New Roman" w:cs="Times New Roman"/>
+                <w:sz w:val="16"/>
+                <w:szCs w:val="16"/>
+              </w:rPr>
+            </w:pPr>
+            <w:r>
+              <w:rPr>
+                <w:rFonts w:ascii="Times New Roman" w:hAnsi="Times New Roman" w:cs="Times New Roman"/>
+                <w:sz w:val="16"/>
+                <w:szCs w:val="16"/>
+              </w:rPr>
+              <w:t>02/06/2024</w:t>
+            </w:r>
+          </w:p>
+        </w:tc>
+        <w:tc>
+          <w:tcPr>
+            <w:tcW w:w="854" w:type="dxa"/>
+          </w:tcPr>
+          <w:p>
+            <w:pPr>
+              <w:spacing w:line="276" w:lineRule="auto"/>
+              <w:rPr>
+                <w:rFonts w:ascii="Times New Roman" w:hAnsi="Times New Roman" w:cs="Times New Roman"/>
+                <w:sz w:val="16"/>
+                <w:szCs w:val="16"/>
+              </w:rPr>
+            </w:pPr>
+            <w:r>
+              <w:rPr>
+                <w:rFonts w:ascii="Times New Roman" w:hAnsi="Times New Roman" w:cs="Times New Roman"/>
+                <w:sz w:val="16"/>
+                <w:szCs w:val="16"/>
+              </w:rPr>
+              <w:t>3</w:t>
+            </w:r>
+          </w:p>
+        </w:tc>
+        <w:tc>
+          <w:tcPr>
+            <w:tcW w:w="863" w:type="dxa"/>
+          </w:tcPr>
+          <w:p>
+            <w:pPr>
+              <w:spacing w:line="276" w:lineRule="auto"/>
+              <w:rPr>
+                <w:rFonts w:ascii="Times New Roman" w:hAnsi="Times New Roman" w:cs="Times New Roman"/>
+                <w:sz w:val="16"/>
+                <w:szCs w:val="16"/>
+              </w:rPr>
+            </w:pPr>
+            <w:r>
+              <w:rPr>
+                <w:rFonts w:ascii="Times New Roman" w:hAnsi="Times New Roman" w:cs="Times New Roman"/>
+                <w:sz w:val="16"/>
+                <w:szCs w:val="16"/>
+              </w:rPr>
+              <w:t>1500000</w:t>
+            </w:r>
+          </w:p>
+        </w:tc>
+        <w:tc>
+          <w:tcPr>
+            <w:tcW w:w="863" w:type="dxa"/>
+          </w:tcPr>
+          <w:p>
+            <w:pPr>
+              <w:spacing w:line="276" w:lineRule="auto"/>
+              <w:rPr>
+                <w:rFonts w:ascii="Times New Roman" w:hAnsi="Times New Roman" w:cs="Times New Roman"/>
+                <w:sz w:val="16"/>
+                <w:szCs w:val="16"/>
+              </w:rPr>
+            </w:pPr>
+            <w:r>
+              <w:rPr>
+                <w:rFonts w:ascii="Times New Roman" w:hAnsi="Times New Roman" w:cs="Times New Roman"/>
+                <w:sz w:val="16"/>
+                <w:szCs w:val="16"/>
+              </w:rPr>
+              <w:t>4</w:t>
+            </w:r>
+          </w:p>
+        </w:tc>
+      </w:tr>
+      <w:tr>
+        <w:tc>
+          <w:tcPr>
+            <w:tcW w:w="815" w:type="dxa"/>
+          </w:tcPr>
+          <w:p>
+            <w:pPr>
+              <w:spacing w:line="276" w:lineRule="auto"/>
+              <w:rPr>
+                <w:rFonts w:ascii="Times New Roman" w:hAnsi="Times New Roman" w:cs="Times New Roman"/>
+                <w:sz w:val="16"/>
+                <w:szCs w:val="16"/>
+              </w:rPr>
+            </w:pPr>
+            <w:r>
+              <w:rPr>
+                <w:rFonts w:ascii="Times New Roman" w:hAnsi="Times New Roman" w:cs="Times New Roman"/>
+                <w:sz w:val="16"/>
+                <w:szCs w:val="16"/>
+              </w:rPr>
+              <w:t>13</w:t>
+            </w:r>
+          </w:p>
+        </w:tc>
+        <w:tc>
+          <w:tcPr>
+            <w:tcW w:w="982" w:type="dxa"/>
+          </w:tcPr>
+          <w:p>
+            <w:pPr>
+              <w:spacing w:line="276" w:lineRule="auto"/>
+              <w:rPr>
+                <w:rFonts w:ascii="Times New Roman" w:hAnsi="Times New Roman" w:cs="Times New Roman"/>
+                <w:sz w:val="16"/>
+                <w:szCs w:val="16"/>
+              </w:rPr>
+            </w:pPr>
+            <w:r>
+              <w:rPr>
+                <w:rFonts w:ascii="Times New Roman" w:hAnsi="Times New Roman" w:cs="Times New Roman"/>
+                <w:sz w:val="16"/>
+                <w:szCs w:val="16"/>
+              </w:rPr>
+              <w:t>Nabil m</w:t>
+            </w:r>
+          </w:p>
+        </w:tc>
+        <w:tc>
+          <w:tcPr>
+            <w:tcW w:w="951" w:type="dxa"/>
+          </w:tcPr>
+          <w:p>
+            <w:pPr>
+              <w:spacing w:line="276" w:lineRule="auto"/>
+              <w:rPr>
+                <w:rFonts w:ascii="Times New Roman" w:hAnsi="Times New Roman" w:cs="Times New Roman"/>
+                <w:sz w:val="16"/>
+                <w:szCs w:val="16"/>
+              </w:rPr>
+            </w:pPr>
+            <w:r>
+              <w:rPr>
+                <w:rFonts w:ascii="Times New Roman" w:hAnsi="Times New Roman" w:cs="Times New Roman"/>
+                <w:sz w:val="16"/>
+                <w:szCs w:val="16"/>
+              </w:rPr>
+              <w:t>BANK RAKYAT INDONESIA                             </w:t>
+            </w:r>
+          </w:p>
+        </w:tc>
+        <w:tc>
+          <w:tcPr>
+            <w:tcW w:w="942" w:type="dxa"/>
+          </w:tcPr>
+          <w:p>
+            <w:pPr>
+              <w:spacing w:line="276" w:lineRule="auto"/>
+              <w:rPr>
+                <w:rFonts w:ascii="Times New Roman" w:hAnsi="Times New Roman" w:cs="Times New Roman"/>
+                <w:sz w:val="16"/>
+                <w:szCs w:val="16"/>
+              </w:rPr>
+            </w:pPr>
+            <w:r>
+              <w:rPr>
+                <w:rFonts w:ascii="Times New Roman" w:hAnsi="Times New Roman" w:cs="Times New Roman"/>
+                <w:sz w:val="16"/>
+                <w:szCs w:val="16"/>
+              </w:rPr>
+              <w:t>Modal Kerja</w:t>
+            </w:r>
+          </w:p>
+        </w:tc>
+        <w:tc>
+          <w:tcPr>
+            <w:tcW w:w="942" w:type="dxa"/>
+          </w:tcPr>
+          <w:p>
+            <w:pPr>
+              <w:spacing w:line="276" w:lineRule="auto"/>
+              <w:rPr>
+                <w:rFonts w:ascii="Times New Roman" w:hAnsi="Times New Roman" w:cs="Times New Roman"/>
+                <w:sz w:val="16"/>
+                <w:szCs w:val="16"/>
+              </w:rPr>
+            </w:pPr>
+            <w:r>
+              <w:rPr>
+                <w:rFonts w:ascii="Times New Roman" w:hAnsi="Times New Roman" w:cs="Times New Roman"/>
+                <w:sz w:val="16"/>
+                <w:szCs w:val="16"/>
+              </w:rPr>
+              <w:t/>
+            </w:r>
+          </w:p>
+        </w:tc>
+        <w:tc>
+          <w:tcPr>
+            <w:tcW w:w="982" w:type="dxa"/>
+          </w:tcPr>
+          <w:p>
+            <w:pPr>
+              <w:spacing w:line="276" w:lineRule="auto"/>
+              <w:rPr>
+                <w:rFonts w:ascii="Times New Roman" w:hAnsi="Times New Roman" w:cs="Times New Roman"/>
+                <w:sz w:val="16"/>
+                <w:szCs w:val="16"/>
+              </w:rPr>
+            </w:pPr>
+            <w:r>
+              <w:rPr>
+                <w:rFonts w:ascii="Times New Roman" w:hAnsi="Times New Roman" w:cs="Times New Roman"/>
+                <w:sz w:val="16"/>
+                <w:szCs w:val="16"/>
+              </w:rPr>
+              <w:t>1.200.000</w:t>
+            </w:r>
+          </w:p>
+        </w:tc>
+        <w:tc>
+          <w:tcPr>
+            <w:tcW w:w="822" w:type="dxa"/>
+          </w:tcPr>
+          <w:p>
+            <w:pPr>
+              <w:spacing w:line="276" w:lineRule="auto"/>
+              <w:rPr>
+                <w:rFonts w:ascii="Times New Roman" w:hAnsi="Times New Roman" w:cs="Times New Roman"/>
+                <w:sz w:val="16"/>
+                <w:szCs w:val="16"/>
+              </w:rPr>
+            </w:pPr>
+            <w:r>
+              <w:rPr>
+                <w:rFonts w:ascii="Times New Roman" w:hAnsi="Times New Roman" w:cs="Times New Roman"/>
+                <w:sz w:val="16"/>
+                <w:szCs w:val="16"/>
+              </w:rPr>
+              <w:t>02/06/2024</w:t>
+            </w:r>
+          </w:p>
+        </w:tc>
+        <w:tc>
+          <w:tcPr>
+            <w:tcW w:w="854" w:type="dxa"/>
+          </w:tcPr>
+          <w:p>
+            <w:pPr>
+              <w:spacing w:line="276" w:lineRule="auto"/>
+              <w:rPr>
+                <w:rFonts w:ascii="Times New Roman" w:hAnsi="Times New Roman" w:cs="Times New Roman"/>
+                <w:sz w:val="16"/>
+                <w:szCs w:val="16"/>
+              </w:rPr>
+            </w:pPr>
+            <w:r>
+              <w:rPr>
+                <w:rFonts w:ascii="Times New Roman" w:hAnsi="Times New Roman" w:cs="Times New Roman"/>
+                <w:sz w:val="16"/>
+                <w:szCs w:val="16"/>
+              </w:rPr>
+              <w:t>3</w:t>
+            </w:r>
+          </w:p>
+        </w:tc>
+        <w:tc>
+          <w:tcPr>
+            <w:tcW w:w="863" w:type="dxa"/>
+          </w:tcPr>
+          <w:p>
+            <w:pPr>
+              <w:spacing w:line="276" w:lineRule="auto"/>
+              <w:rPr>
+                <w:rFonts w:ascii="Times New Roman" w:hAnsi="Times New Roman" w:cs="Times New Roman"/>
+                <w:sz w:val="16"/>
+                <w:szCs w:val="16"/>
+              </w:rPr>
+            </w:pPr>
+            <w:r>
+              <w:rPr>
+                <w:rFonts w:ascii="Times New Roman" w:hAnsi="Times New Roman" w:cs="Times New Roman"/>
+                <w:sz w:val="16"/>
+                <w:szCs w:val="16"/>
+              </w:rPr>
+              <w:t/>
+            </w:r>
+          </w:p>
+        </w:tc>
+        <w:tc>
+          <w:tcPr>
+            <w:tcW w:w="863" w:type="dxa"/>
+          </w:tcPr>
+          <w:p>
+            <w:pPr>
+              <w:spacing w:line="276" w:lineRule="auto"/>
+              <w:rPr>
+                <w:rFonts w:ascii="Times New Roman" w:hAnsi="Times New Roman" w:cs="Times New Roman"/>
+                <w:sz w:val="16"/>
+                <w:szCs w:val="16"/>
+              </w:rPr>
+            </w:pPr>
+            <w:r>
+              <w:rPr>
+                <w:rFonts w:ascii="Times New Roman" w:hAnsi="Times New Roman" w:cs="Times New Roman"/>
+                <w:sz w:val="16"/>
+                <w:szCs w:val="16"/>
+              </w:rPr>
+              <w:t>4</w:t>
+            </w:r>
+          </w:p>
+        </w:tc>
+      </w:tr>
+      <w:tr>
+        <w:tc>
+          <w:tcPr>
+            <w:tcW w:w="815" w:type="dxa"/>
+          </w:tcPr>
+          <w:p>
+            <w:pPr>
+              <w:spacing w:line="276" w:lineRule="auto"/>
+              <w:rPr>
+                <w:rFonts w:ascii="Times New Roman" w:hAnsi="Times New Roman" w:cs="Times New Roman"/>
+                <w:sz w:val="16"/>
+                <w:szCs w:val="16"/>
+              </w:rPr>
+            </w:pPr>
+            <w:r>
+              <w:rPr>
+                <w:rFonts w:ascii="Times New Roman" w:hAnsi="Times New Roman" w:cs="Times New Roman"/>
+                <w:sz w:val="16"/>
+                <w:szCs w:val="16"/>
+              </w:rPr>
+              <w:t>14</w:t>
             </w:r>
           </w:p>
         </w:tc>
@@ -4548,7 +6636,7 @@
                 <w:sz w:val="16"/>
                 <w:szCs w:val="16"/>
               </w:rPr>
-              <w:t>6.000.000</w:t>
+              <w:t>12.000.000</w:t>
             </w:r>
           </w:p>
         </w:tc>
@@ -4574,7 +6662,7 @@
                 <w:sz w:val="16"/>
                 <w:szCs w:val="16"/>
               </w:rPr>
-              <w:t>6.000.000</w:t>
+              <w:t>16.800.000</w:t>
             </w:r>
           </w:p>
         </w:tc>
@@ -5061,7 +7149,7 @@
                 <w:sz w:val="16"/>
                 <w:szCs w:val="16"/>
               </w:rPr>
-              <w:t>50.000</w:t>
+              <w:t>60.000</w:t>
             </w:r>
           </w:p>
         </w:tc>
@@ -8246,7 +10334,7 @@
                 <w:sz w:val="16"/>
                 <w:szCs w:val="16"/>
               </w:rPr>
-              <w:t>Tanah</w:t>
+              <w:t>Tanah dan Bangunan</w:t>
             </w:r>
           </w:p>
         </w:tc>
@@ -8273,7 +10361,7 @@
                 <w:sz w:val="16"/>
                 <w:szCs w:val="16"/>
               </w:rPr>
-              <w:t>SHM</w:t>
+              <w:t>BPKB</w:t>
             </w:r>
           </w:p>
         </w:tc>
@@ -8354,7 +10442,7 @@
                 <w:sz w:val="16"/>
                 <w:szCs w:val="16"/>
               </w:rPr>
-              <w:t>2.000.000</w:t>
+              <w:t>12.000.000</w:t>
             </w:r>
           </w:p>
         </w:tc>
@@ -8381,7 +10469,7 @@
                 <w:sz w:val="16"/>
                 <w:szCs w:val="16"/>
               </w:rPr>
-              <w:t>1.600.000</w:t>
+              <w:t>9.600.000</w:t>
             </w:r>
           </w:p>
         </w:tc>
@@ -8435,7 +10523,7 @@
                 <w:sz w:val="16"/>
                 <w:szCs w:val="16"/>
               </w:rPr>
-              <w:t>Asuransi Jiwa</w:t>
+              <w:t>TLO</w:t>
             </w:r>
           </w:p>
         </w:tc>
@@ -8464,7 +10552,7 @@
                 <w:sz w:val="16"/>
                 <w:szCs w:val="16"/>
               </w:rPr>
-              <w:t>Tanah</w:t>
+              <w:t>Bangunan</w:t>
             </w:r>
           </w:p>
         </w:tc>
@@ -8491,7 +10579,7 @@
                 <w:sz w:val="16"/>
                 <w:szCs w:val="16"/>
               </w:rPr>
-              <w:t>SHM</w:t>
+              <w:t>Strata Title</w:t>
             </w:r>
           </w:p>
         </w:tc>
@@ -8599,7 +10687,7 @@
                 <w:sz w:val="16"/>
                 <w:szCs w:val="16"/>
               </w:rPr>
-              <w:t>1.600.000</w:t>
+              <w:t>1.200.000</w:t>
             </w:r>
           </w:p>
         </w:tc>
@@ -8626,7 +10714,7 @@
                 <w:sz w:val="16"/>
                 <w:szCs w:val="16"/>
               </w:rPr>
-              <w:t>Surat Kuasa Jual</w:t>
+              <w:t>SKMHT</w:t>
             </w:r>
           </w:p>
         </w:tc>
@@ -8653,7 +10741,7 @@
                 <w:sz w:val="16"/>
                 <w:szCs w:val="16"/>
               </w:rPr>
-              <w:t>Asuransi Jiwa</w:t>
+              <w:t>TLO</w:t>
             </w:r>
           </w:p>
         </w:tc>
@@ -8682,7 +10770,7 @@
                 <w:sz w:val="16"/>
                 <w:szCs w:val="16"/>
               </w:rPr>
-              <w:t>Tanah</w:t>
+              <w:t>Tanah dan Bangunan</w:t>
             </w:r>
           </w:p>
         </w:tc>
@@ -8790,7 +10878,7 @@
                 <w:sz w:val="16"/>
                 <w:szCs w:val="16"/>
               </w:rPr>
-              <w:t>2.000.000</w:t>
+              <w:t>12.000.000</w:t>
             </w:r>
           </w:p>
         </w:tc>
@@ -8817,7 +10905,7 @@
                 <w:sz w:val="16"/>
                 <w:szCs w:val="16"/>
               </w:rPr>
-              <w:t>1.600.000</w:t>
+              <w:t>9.600.000</w:t>
             </w:r>
           </w:p>
         </w:tc>
@@ -8871,7 +10959,7 @@
                 <w:sz w:val="16"/>
                 <w:szCs w:val="16"/>
               </w:rPr>
-              <w:t>Asuransi Jiwa</w:t>
+              <w:t>TLO</w:t>
             </w:r>
           </w:p>
         </w:tc>
@@ -8981,7 +11069,7 @@
                 <w:sz w:val="16"/>
                 <w:szCs w:val="16"/>
               </w:rPr>
-              <w:t>Augs</w:t>
+              <w:t/>
             </w:r>
           </w:p>
         </w:tc>
@@ -9090,6 +11178,442 @@
                 <w:szCs w:val="16"/>
               </w:rPr>
               <w:t>Asuransi Jiwa</w:t>
+            </w:r>
+          </w:p>
+        </w:tc>
+      </w:tr>
+      <w:tr>
+        <w:tc>
+          <w:tcPr>
+            <w:tcW w:w="1063" w:type="dxa"/>
+            <w:tcBorders>
+              <w:bottom w:val="single" w:sz="4" w:space="0" w:color="auto"/>
+            </w:tcBorders>
+          </w:tcPr>
+          <w:p>
+            <w:pPr>
+              <w:spacing w:line="276" w:lineRule="auto"/>
+              <w:jc w:val="center"/>
+              <w:rPr>
+                <w:rFonts w:ascii="Times New Roman" w:hAnsi="Times New Roman" w:cs="Times New Roman"/>
+                <w:sz w:val="16"/>
+                <w:szCs w:val="16"/>
+              </w:rPr>
+            </w:pPr>
+            <w:r>
+              <w:rPr>
+                <w:rFonts w:ascii="Times New Roman" w:hAnsi="Times New Roman" w:cs="Times New Roman"/>
+                <w:sz w:val="16"/>
+                <w:szCs w:val="16"/>
+              </w:rPr>
+              <w:t>Bangunan</w:t>
+            </w:r>
+          </w:p>
+        </w:tc>
+        <w:tc>
+          <w:tcPr>
+            <w:tcW w:w="1099" w:type="dxa"/>
+            <w:tcBorders>
+              <w:bottom w:val="single" w:sz="4" w:space="0" w:color="auto"/>
+            </w:tcBorders>
+          </w:tcPr>
+          <w:p>
+            <w:pPr>
+              <w:spacing w:line="276" w:lineRule="auto"/>
+              <w:jc w:val="center"/>
+              <w:rPr>
+                <w:rFonts w:ascii="Times New Roman" w:hAnsi="Times New Roman" w:cs="Times New Roman"/>
+                <w:sz w:val="16"/>
+                <w:szCs w:val="16"/>
+              </w:rPr>
+            </w:pPr>
+            <w:r>
+              <w:rPr>
+                <w:rFonts w:ascii="Times New Roman" w:hAnsi="Times New Roman" w:cs="Times New Roman"/>
+                <w:sz w:val="16"/>
+                <w:szCs w:val="16"/>
+              </w:rPr>
+              <w:t>Strata Title</w:t>
+            </w:r>
+          </w:p>
+        </w:tc>
+        <w:tc>
+          <w:tcPr>
+            <w:tcW w:w="921" w:type="dxa"/>
+            <w:tcBorders>
+              <w:bottom w:val="single" w:sz="4" w:space="0" w:color="auto"/>
+            </w:tcBorders>
+          </w:tcPr>
+          <w:p>
+            <w:pPr>
+              <w:spacing w:line="276" w:lineRule="auto"/>
+              <w:jc w:val="center"/>
+              <w:rPr>
+                <w:rFonts w:ascii="Times New Roman" w:hAnsi="Times New Roman" w:cs="Times New Roman"/>
+                <w:sz w:val="16"/>
+                <w:szCs w:val="16"/>
+              </w:rPr>
+            </w:pPr>
+            <w:r>
+              <w:rPr>
+                <w:rFonts w:ascii="Times New Roman" w:hAnsi="Times New Roman" w:cs="Times New Roman"/>
+                <w:sz w:val="16"/>
+                <w:szCs w:val="16"/>
+              </w:rPr>
+              <w:t>123123</w:t>
+            </w:r>
+          </w:p>
+        </w:tc>
+        <w:tc>
+          <w:tcPr>
+            <w:tcW w:w="1357" w:type="dxa"/>
+            <w:tcBorders>
+              <w:bottom w:val="single" w:sz="4" w:space="0" w:color="auto"/>
+            </w:tcBorders>
+          </w:tcPr>
+          <w:p>
+            <w:pPr>
+              <w:spacing w:line="276" w:lineRule="auto"/>
+              <w:jc w:val="center"/>
+              <w:rPr>
+                <w:rFonts w:ascii="Times New Roman" w:hAnsi="Times New Roman" w:cs="Times New Roman"/>
+                <w:sz w:val="16"/>
+                <w:szCs w:val="16"/>
+              </w:rPr>
+            </w:pPr>
+            <w:r>
+              <w:rPr>
+                <w:rFonts w:ascii="Times New Roman" w:hAnsi="Times New Roman" w:cs="Times New Roman"/>
+                <w:sz w:val="16"/>
+                <w:szCs w:val="16"/>
+              </w:rPr>
+              <w:t>Augs</w:t>
+            </w:r>
+          </w:p>
+        </w:tc>
+        <w:tc>
+          <w:tcPr>
+            <w:tcW w:w="1060" w:type="dxa"/>
+            <w:tcBorders>
+              <w:bottom w:val="single" w:sz="4" w:space="0" w:color="auto"/>
+            </w:tcBorders>
+          </w:tcPr>
+          <w:p>
+            <w:pPr>
+              <w:spacing w:line="276" w:lineRule="auto"/>
+              <w:jc w:val="center"/>
+              <w:rPr>
+                <w:rFonts w:ascii="Times New Roman" w:hAnsi="Times New Roman" w:cs="Times New Roman"/>
+                <w:sz w:val="16"/>
+                <w:szCs w:val="16"/>
+              </w:rPr>
+            </w:pPr>
+            <w:r>
+              <w:rPr>
+                <w:rFonts w:ascii="Times New Roman" w:hAnsi="Times New Roman" w:cs="Times New Roman"/>
+                <w:sz w:val="16"/>
+                <w:szCs w:val="16"/>
+              </w:rPr>
+              <w:t>2.000.000</w:t>
+            </w:r>
+          </w:p>
+        </w:tc>
+        <w:tc>
+          <w:tcPr>
+            <w:tcW w:w="1206" w:type="dxa"/>
+            <w:tcBorders>
+              <w:bottom w:val="single" w:sz="4" w:space="0" w:color="auto"/>
+            </w:tcBorders>
+          </w:tcPr>
+          <w:p>
+            <w:pPr>
+              <w:spacing w:line="276" w:lineRule="auto"/>
+              <w:jc w:val="center"/>
+              <w:rPr>
+                <w:rFonts w:ascii="Times New Roman" w:hAnsi="Times New Roman" w:cs="Times New Roman"/>
+                <w:sz w:val="16"/>
+                <w:szCs w:val="16"/>
+              </w:rPr>
+            </w:pPr>
+            <w:r>
+              <w:rPr>
+                <w:rFonts w:ascii="Times New Roman" w:hAnsi="Times New Roman" w:cs="Times New Roman"/>
+                <w:sz w:val="16"/>
+                <w:szCs w:val="16"/>
+              </w:rPr>
+              <w:t>1.200.000</w:t>
+            </w:r>
+          </w:p>
+        </w:tc>
+        <w:tc>
+          <w:tcPr>
+            <w:tcW w:w="1025" w:type="dxa"/>
+            <w:tcBorders>
+              <w:bottom w:val="single" w:sz="4" w:space="0" w:color="auto"/>
+            </w:tcBorders>
+          </w:tcPr>
+          <w:p>
+            <w:pPr>
+              <w:spacing w:line="276" w:lineRule="auto"/>
+              <w:jc w:val="center"/>
+              <w:rPr>
+                <w:rFonts w:ascii="Times New Roman" w:hAnsi="Times New Roman" w:cs="Times New Roman"/>
+                <w:sz w:val="16"/>
+                <w:szCs w:val="16"/>
+              </w:rPr>
+            </w:pPr>
+            <w:r>
+              <w:rPr>
+                <w:rFonts w:ascii="Times New Roman" w:hAnsi="Times New Roman" w:cs="Times New Roman"/>
+                <w:sz w:val="16"/>
+                <w:szCs w:val="16"/>
+              </w:rPr>
+              <w:t>SKMHT</w:t>
+            </w:r>
+          </w:p>
+        </w:tc>
+        <w:tc>
+          <w:tcPr>
+            <w:tcW w:w="1285" w:type="dxa"/>
+            <w:tcBorders>
+              <w:bottom w:val="single" w:sz="4" w:space="0" w:color="auto"/>
+            </w:tcBorders>
+          </w:tcPr>
+          <w:p>
+            <w:pPr>
+              <w:spacing w:line="276" w:lineRule="auto"/>
+              <w:jc w:val="center"/>
+              <w:rPr>
+                <w:rFonts w:ascii="Times New Roman" w:hAnsi="Times New Roman" w:cs="Times New Roman"/>
+                <w:sz w:val="16"/>
+                <w:szCs w:val="16"/>
+              </w:rPr>
+            </w:pPr>
+            <w:r>
+              <w:rPr>
+                <w:rFonts w:ascii="Times New Roman" w:hAnsi="Times New Roman" w:cs="Times New Roman"/>
+                <w:sz w:val="16"/>
+                <w:szCs w:val="16"/>
+              </w:rPr>
+              <w:t>TLO</w:t>
+            </w:r>
+          </w:p>
+        </w:tc>
+      </w:tr>
+      <w:tr>
+        <w:tc>
+          <w:tcPr>
+            <w:tcW w:w="1063" w:type="dxa"/>
+            <w:tcBorders>
+              <w:bottom w:val="single" w:sz="4" w:space="0" w:color="auto"/>
+            </w:tcBorders>
+          </w:tcPr>
+          <w:p>
+            <w:pPr>
+              <w:spacing w:line="276" w:lineRule="auto"/>
+              <w:jc w:val="center"/>
+              <w:rPr>
+                <w:rFonts w:ascii="Times New Roman" w:hAnsi="Times New Roman" w:cs="Times New Roman"/>
+                <w:sz w:val="16"/>
+                <w:szCs w:val="16"/>
+              </w:rPr>
+            </w:pPr>
+            <w:r>
+              <w:rPr>
+                <w:rFonts w:ascii="Times New Roman" w:hAnsi="Times New Roman" w:cs="Times New Roman"/>
+                <w:sz w:val="16"/>
+                <w:szCs w:val="16"/>
+              </w:rPr>
+              <w:t>Tanah dan Bangunan</w:t>
+            </w:r>
+          </w:p>
+        </w:tc>
+        <w:tc>
+          <w:tcPr>
+            <w:tcW w:w="1099" w:type="dxa"/>
+            <w:tcBorders>
+              <w:bottom w:val="single" w:sz="4" w:space="0" w:color="auto"/>
+            </w:tcBorders>
+          </w:tcPr>
+          <w:p>
+            <w:pPr>
+              <w:spacing w:line="276" w:lineRule="auto"/>
+              <w:jc w:val="center"/>
+              <w:rPr>
+                <w:rFonts w:ascii="Times New Roman" w:hAnsi="Times New Roman" w:cs="Times New Roman"/>
+                <w:sz w:val="16"/>
+                <w:szCs w:val="16"/>
+              </w:rPr>
+            </w:pPr>
+            <w:r>
+              <w:rPr>
+                <w:rFonts w:ascii="Times New Roman" w:hAnsi="Times New Roman" w:cs="Times New Roman"/>
+                <w:sz w:val="16"/>
+                <w:szCs w:val="16"/>
+              </w:rPr>
+              <w:t>SHM</w:t>
+            </w:r>
+          </w:p>
+        </w:tc>
+        <w:tc>
+          <w:tcPr>
+            <w:tcW w:w="921" w:type="dxa"/>
+            <w:tcBorders>
+              <w:bottom w:val="single" w:sz="4" w:space="0" w:color="auto"/>
+            </w:tcBorders>
+          </w:tcPr>
+          <w:p>
+            <w:pPr>
+              <w:spacing w:line="276" w:lineRule="auto"/>
+              <w:jc w:val="center"/>
+              <w:rPr>
+                <w:rFonts w:ascii="Times New Roman" w:hAnsi="Times New Roman" w:cs="Times New Roman"/>
+                <w:sz w:val="16"/>
+                <w:szCs w:val="16"/>
+              </w:rPr>
+            </w:pPr>
+            <w:r>
+              <w:rPr>
+                <w:rFonts w:ascii="Times New Roman" w:hAnsi="Times New Roman" w:cs="Times New Roman"/>
+                <w:sz w:val="16"/>
+                <w:szCs w:val="16"/>
+              </w:rPr>
+              <w:t>123123</w:t>
+            </w:r>
+          </w:p>
+        </w:tc>
+        <w:tc>
+          <w:tcPr>
+            <w:tcW w:w="1357" w:type="dxa"/>
+            <w:tcBorders>
+              <w:bottom w:val="single" w:sz="4" w:space="0" w:color="auto"/>
+            </w:tcBorders>
+          </w:tcPr>
+          <w:p>
+            <w:pPr>
+              <w:spacing w:line="276" w:lineRule="auto"/>
+              <w:jc w:val="center"/>
+              <w:rPr>
+                <w:rFonts w:ascii="Times New Roman" w:hAnsi="Times New Roman" w:cs="Times New Roman"/>
+                <w:sz w:val="16"/>
+                <w:szCs w:val="16"/>
+              </w:rPr>
+            </w:pPr>
+            <w:r>
+              <w:rPr>
+                <w:rFonts w:ascii="Times New Roman" w:hAnsi="Times New Roman" w:cs="Times New Roman"/>
+                <w:sz w:val="16"/>
+                <w:szCs w:val="16"/>
+              </w:rPr>
+              <w:t>Augs</w:t>
+            </w:r>
+          </w:p>
+        </w:tc>
+        <w:tc>
+          <w:tcPr>
+            <w:tcW w:w="1060" w:type="dxa"/>
+            <w:tcBorders>
+              <w:bottom w:val="single" w:sz="4" w:space="0" w:color="auto"/>
+            </w:tcBorders>
+          </w:tcPr>
+          <w:p>
+            <w:pPr>
+              <w:spacing w:line="276" w:lineRule="auto"/>
+              <w:jc w:val="center"/>
+              <w:rPr>
+                <w:rFonts w:ascii="Times New Roman" w:hAnsi="Times New Roman" w:cs="Times New Roman"/>
+                <w:sz w:val="16"/>
+                <w:szCs w:val="16"/>
+              </w:rPr>
+            </w:pPr>
+            <w:r>
+              <w:rPr>
+                <w:rFonts w:ascii="Times New Roman" w:hAnsi="Times New Roman" w:cs="Times New Roman"/>
+                <w:sz w:val="16"/>
+                <w:szCs w:val="16"/>
+              </w:rPr>
+              <w:t>12.000.000</w:t>
+            </w:r>
+          </w:p>
+        </w:tc>
+        <w:tc>
+          <w:tcPr>
+            <w:tcW w:w="1206" w:type="dxa"/>
+            <w:tcBorders>
+              <w:bottom w:val="single" w:sz="4" w:space="0" w:color="auto"/>
+            </w:tcBorders>
+          </w:tcPr>
+          <w:p>
+            <w:pPr>
+              <w:spacing w:line="276" w:lineRule="auto"/>
+              <w:jc w:val="center"/>
+              <w:rPr>
+                <w:rFonts w:ascii="Times New Roman" w:hAnsi="Times New Roman" w:cs="Times New Roman"/>
+                <w:sz w:val="16"/>
+                <w:szCs w:val="16"/>
+              </w:rPr>
+            </w:pPr>
+            <w:r>
+              <w:rPr>
+                <w:rFonts w:ascii="Times New Roman" w:hAnsi="Times New Roman" w:cs="Times New Roman"/>
+                <w:sz w:val="16"/>
+                <w:szCs w:val="16"/>
+              </w:rPr>
+              <w:t>9.600.000</w:t>
+            </w:r>
+          </w:p>
+        </w:tc>
+        <w:tc>
+          <w:tcPr>
+            <w:tcW w:w="1025" w:type="dxa"/>
+            <w:tcBorders>
+              <w:bottom w:val="single" w:sz="4" w:space="0" w:color="auto"/>
+            </w:tcBorders>
+          </w:tcPr>
+          <w:p>
+            <w:pPr>
+              <w:spacing w:line="276" w:lineRule="auto"/>
+              <w:jc w:val="center"/>
+              <w:rPr>
+                <w:rFonts w:ascii="Times New Roman" w:hAnsi="Times New Roman" w:cs="Times New Roman"/>
+                <w:sz w:val="16"/>
+                <w:szCs w:val="16"/>
+              </w:rPr>
+            </w:pPr>
+            <w:r>
+              <w:rPr>
+                <w:rFonts w:ascii="Times New Roman" w:hAnsi="Times New Roman" w:cs="Times New Roman"/>
+                <w:sz w:val="16"/>
+                <w:szCs w:val="16"/>
+              </w:rPr>
+              <w:t>Surat Kuasa Jual</w:t>
+            </w:r>
+          </w:p>
+        </w:tc>
+        <w:tc>
+          <w:tcPr>
+            <w:tcW w:w="1285" w:type="dxa"/>
+            <w:tcBorders>
+              <w:bottom w:val="single" w:sz="4" w:space="0" w:color="auto"/>
+            </w:tcBorders>
+          </w:tcPr>
+          <w:p>
+            <w:pPr>
+              <w:spacing w:line="276" w:lineRule="auto"/>
+              <w:jc w:val="center"/>
+              <w:rPr>
+                <w:rFonts w:ascii="Times New Roman" w:hAnsi="Times New Roman" w:cs="Times New Roman"/>
+                <w:sz w:val="16"/>
+                <w:szCs w:val="16"/>
+              </w:rPr>
+            </w:pPr>
+            <w:r>
+              <w:rPr>
+                <w:rFonts w:ascii="Times New Roman" w:hAnsi="Times New Roman" w:cs="Times New Roman"/>
+                <w:sz w:val="16"/>
+                <w:szCs w:val="16"/>
+              </w:rPr>
+              <w:t>TLO</w:t>
             </w:r>
           </w:p>
         </w:tc>
@@ -9249,7 +11773,7 @@
                 <w:sz w:val="16"/>
                 <w:szCs w:val="16"/>
               </w:rPr>
-              <w:t>8.000.000</w:t>
+              <w:t>42.000.000</w:t>
             </w:r>
           </w:p>
         </w:tc>
@@ -9593,7 +12117,7 @@
                 <w:sz w:val="16"/>
                 <w:szCs w:val="16"/>
               </w:rPr>
-              <w:t xml:space="preserve"> 53.333333333333</w:t>
+              <w:t xml:space="preserve"> 273.33333333333</w:t>
             </w:r>
           </w:p>
         </w:tc>
@@ -13855,7 +16379,7 @@
                 <w:sz w:val="16"/>
                 <w:szCs w:val="16"/>
               </w:rPr>
-              <w:t xml:space="preserve"> 132.000.000</w:t>
+              <w:t xml:space="preserve"> 128.400.000</w:t>
             </w:r>
           </w:p>
         </w:tc>
@@ -13879,7 +16403,7 @@
                 <w:sz w:val="16"/>
                 <w:szCs w:val="16"/>
               </w:rPr>
-              <w:t xml:space="preserve"> 145.200.000</w:t>
+              <w:t xml:space="preserve"> 128.400.000</w:t>
             </w:r>
           </w:p>
         </w:tc>
@@ -13977,7 +16501,7 @@
                 <w:sz w:val="16"/>
                 <w:szCs w:val="16"/>
               </w:rPr>
-              <w:t xml:space="preserve"> 77.550.000</w:t>
+              <w:t xml:space="preserve"> 70.500.000</w:t>
             </w:r>
           </w:p>
         </w:tc>
@@ -14001,7 +16525,7 @@
                 <w:sz w:val="16"/>
                 <w:szCs w:val="16"/>
               </w:rPr>
-              <w:t xml:space="preserve"> 85.305.000</w:t>
+              <w:t xml:space="preserve"> 70.500.000</w:t>
             </w:r>
           </w:p>
         </w:tc>
@@ -14107,7 +16631,7 @@
                 <w:sz w:val="16"/>
                 <w:szCs w:val="16"/>
               </w:rPr>
-              <w:t xml:space="preserve"> 54.450.000</w:t>
+              <w:t xml:space="preserve"> 57.900.000</w:t>
             </w:r>
           </w:p>
         </w:tc>
@@ -14133,7 +16657,7 @@
                 <w:sz w:val="16"/>
                 <w:szCs w:val="16"/>
               </w:rPr>
-              <w:t xml:space="preserve"> 59.895.000</w:t>
+              <w:t xml:space="preserve"> 57.900.000</w:t>
             </w:r>
           </w:p>
         </w:tc>
@@ -14251,7 +16775,7 @@
                 <w:sz w:val="16"/>
                 <w:szCs w:val="16"/>
               </w:rPr>
-              <w:t xml:space="preserve"> 627.000</w:t>
+              <w:t xml:space="preserve"> 609.900</w:t>
             </w:r>
           </w:p>
         </w:tc>
@@ -14277,7 +16801,7 @@
                 <w:sz w:val="16"/>
                 <w:szCs w:val="16"/>
               </w:rPr>
-              <w:t xml:space="preserve"> 689.700</w:t>
+              <w:t xml:space="preserve"> 609.900</w:t>
             </w:r>
           </w:p>
         </w:tc>
@@ -14383,7 +16907,7 @@
                 <w:sz w:val="16"/>
                 <w:szCs w:val="16"/>
               </w:rPr>
-              <w:t xml:space="preserve"> 53.823.000</w:t>
+              <w:t xml:space="preserve"> 57.290.100</w:t>
             </w:r>
           </w:p>
         </w:tc>
@@ -14409,7 +16933,7 @@
                 <w:sz w:val="16"/>
                 <w:szCs w:val="16"/>
               </w:rPr>
-              <w:t xml:space="preserve"> 59.205.300</w:t>
+              <w:t xml:space="preserve"> 57.290.100</w:t>
             </w:r>
           </w:p>
         </w:tc>
@@ -14633,7 +17157,7 @@
                 <w:sz w:val="16"/>
                 <w:szCs w:val="16"/>
               </w:rPr>
-              <w:t xml:space="preserve"> 53.823.000</w:t>
+              <w:t xml:space="preserve"> 57.290.100</w:t>
             </w:r>
           </w:p>
         </w:tc>
@@ -14657,7 +17181,7 @@
                 <w:sz w:val="16"/>
                 <w:szCs w:val="16"/>
               </w:rPr>
-              <w:t xml:space="preserve"> 59.205.300</w:t>
+              <w:t xml:space="preserve"> 57.290.100</w:t>
             </w:r>
           </w:p>
         </w:tc>
@@ -14755,7 +17279,7 @@
                 <w:sz w:val="16"/>
                 <w:szCs w:val="16"/>
               </w:rPr>
-              <w:t xml:space="preserve"> 132.000</w:t>
+              <w:t xml:space="preserve"> 120.000</w:t>
             </w:r>
           </w:p>
         </w:tc>
@@ -14779,7 +17303,7 @@
                 <w:sz w:val="16"/>
                 <w:szCs w:val="16"/>
               </w:rPr>
-              <w:t xml:space="preserve"> 145.200</w:t>
+              <w:t xml:space="preserve"> 120.000</w:t>
             </w:r>
           </w:p>
         </w:tc>
@@ -14877,7 +17401,7 @@
                 <w:sz w:val="16"/>
                 <w:szCs w:val="16"/>
               </w:rPr>
-              <w:t xml:space="preserve"> 550.000</w:t>
+              <w:t xml:space="preserve"> 500.000</w:t>
             </w:r>
           </w:p>
         </w:tc>
@@ -14901,7 +17425,7 @@
                 <w:sz w:val="16"/>
                 <w:szCs w:val="16"/>
               </w:rPr>
-              <w:t xml:space="preserve"> 605.000</w:t>
+              <w:t xml:space="preserve"> 500.000</w:t>
             </w:r>
           </w:p>
         </w:tc>
@@ -15003,7 +17527,7 @@
                 <w:sz w:val="16"/>
                 <w:szCs w:val="16"/>
               </w:rPr>
-              <w:t xml:space="preserve"> 53.405.000</w:t>
+              <w:t xml:space="preserve"> 56.910.100</w:t>
             </w:r>
           </w:p>
         </w:tc>
@@ -15027,7 +17551,7 @@
                 <w:sz w:val="16"/>
                 <w:szCs w:val="16"/>
               </w:rPr>
-              <w:t xml:space="preserve"> 59.955.500</w:t>
+              <w:t xml:space="preserve"> 57.910.100</w:t>
             </w:r>
           </w:p>
         </w:tc>
@@ -15373,7 +17897,7 @@
                 <w:sz w:val="16"/>
                 <w:szCs w:val="16"/>
               </w:rPr>
-              <w:t xml:space="preserve"> 53.225.000</w:t>
+              <w:t xml:space="preserve"> 56.730.100</w:t>
             </w:r>
           </w:p>
         </w:tc>
@@ -15397,7 +17921,7 @@
                 <w:sz w:val="16"/>
                 <w:szCs w:val="16"/>
               </w:rPr>
-              <w:t xml:space="preserve"> 58.565.500</w:t>
+              <w:t xml:space="preserve"> 56.730.100</w:t>
             </w:r>
           </w:p>
         </w:tc>
@@ -15774,7 +18298,7 @@
                 <w:sz w:val="16"/>
                 <w:szCs w:val="16"/>
               </w:rPr>
-              <w:t>1.024.000</w:t>
+              <w:t>1.022.000</w:t>
             </w:r>
           </w:p>
         </w:tc>
@@ -15798,7 +18322,7 @@
                 <w:sz w:val="16"/>
                 <w:szCs w:val="16"/>
               </w:rPr>
-              <w:t>1.071.200</w:t>
+              <w:t>1.069.000</w:t>
             </w:r>
           </w:p>
         </w:tc>
@@ -15945,7 +18469,7 @@
                 <w:sz w:val="16"/>
                 <w:szCs w:val="16"/>
               </w:rPr>
-              <w:t>220.000</w:t>
+              <w:t>218.000</w:t>
             </w:r>
           </w:p>
         </w:tc>
@@ -15969,7 +18493,7 @@
                 <w:sz w:val="16"/>
                 <w:szCs w:val="16"/>
               </w:rPr>
-              <w:t>242.000</w:t>
+              <w:t>239.800</w:t>
             </w:r>
           </w:p>
         </w:tc>
@@ -16290,7 +18814,7 @@
                 <w:sz w:val="16"/>
                 <w:szCs w:val="16"/>
               </w:rPr>
-              <w:t>955.000</w:t>
+              <w:t>953.000</w:t>
             </w:r>
           </w:p>
         </w:tc>
@@ -16314,7 +18838,7 @@
                 <w:sz w:val="16"/>
                 <w:szCs w:val="16"/>
               </w:rPr>
-              <w:t>1.013.750</w:t>
+              <w:t>1.011.550</w:t>
             </w:r>
           </w:p>
         </w:tc>
@@ -17137,7 +19661,7 @@
                 <w:sz w:val="16"/>
                 <w:szCs w:val="16"/>
               </w:rPr>
-              <w:t>1.024.000</w:t>
+              <w:t>1.022.000</w:t>
             </w:r>
           </w:p>
         </w:tc>
@@ -17161,7 +19685,7 @@
                 <w:sz w:val="16"/>
                 <w:szCs w:val="16"/>
               </w:rPr>
-              <w:t>1.071.200</w:t>
+              <w:t>1.069.000</w:t>
             </w:r>
           </w:p>
         </w:tc>
@@ -17705,7 +20229,7 @@
                 <w:sz w:val="16"/>
                 <w:szCs w:val="16"/>
               </w:rPr>
-              <w:t>-826.000</w:t>
+              <w:t>-878.000</w:t>
             </w:r>
           </w:p>
         </w:tc>
@@ -17729,7 +20253,7 @@
                 <w:sz w:val="16"/>
                 <w:szCs w:val="16"/>
               </w:rPr>
-              <w:t>-591.300</w:t>
+              <w:t>-643.500</w:t>
             </w:r>
           </w:p>
         </w:tc>
@@ -17820,7 +20344,7 @@
                 <w:sz w:val="16"/>
                 <w:szCs w:val="16"/>
               </w:rPr>
-              <w:t>500.000</w:t>
+              <w:t>550.000</w:t>
             </w:r>
           </w:p>
         </w:tc>
@@ -17844,7 +20368,7 @@
                 <w:sz w:val="16"/>
                 <w:szCs w:val="16"/>
               </w:rPr>
-              <w:t>500.000</w:t>
+              <w:t>550.000</w:t>
             </w:r>
           </w:p>
         </w:tc>
@@ -18050,7 +20574,7 @@
                 <w:sz w:val="16"/>
                 <w:szCs w:val="16"/>
               </w:rPr>
-              <w:t>274.000</w:t>
+              <w:t>272.000</w:t>
             </w:r>
           </w:p>
         </w:tc>
@@ -18074,7 +20598,7 @@
                 <w:sz w:val="16"/>
                 <w:szCs w:val="16"/>
               </w:rPr>
-              <w:t>508.700</w:t>
+              <w:t>506.500</w:t>
             </w:r>
           </w:p>
         </w:tc>
@@ -20715,7 +23239,7 @@
           <w:sz w:val="16"/>
           <w:szCs w:val="16"/>
         </w:rPr>
-        <w:t>baik</w:t>
+        <w:t>baik2</w:t>
       </w:r>
     </w:p>
     <w:p>
@@ -21801,8 +24325,8 @@
                 <w:sz w:val="16"/>
                 <w:szCs w:val="16"/>
               </w:rPr>
-              <w:t>1. Tanah seluas 50 m2 yang terletak di Sidoarjo dengan bukti kepemilikan berupa SHM No. 123123 atas nama Augs, yang akan diikat Surat Kuasa Jual.
-   dengan nilai 2.000.000 dan safe margin 1.600.000 Asuransi: Asuransi Jiwa
+              <w:t>1. Tanah dan Bangunan seluas 50 m2 yang terletak di Sidoarjo dengan bukti kepemilikan berupa BPKB No. 123123 atas nama Augs, yang akan diikat Surat Kuasa Jual.
+   dengan nilai 12.000.000 dan safe margin 9.600.000 Asuransi: TLO
 </w:t>
             </w:r>
           </w:p>
@@ -21861,8 +24385,8 @@
                 <w:sz w:val="16"/>
                 <w:szCs w:val="16"/>
               </w:rPr>
-              <w:t>2. Tanah seluas 50 m2 yang terletak di Sidoarjo dengan bukti kepemilikan berupa SHM No. 123123 atas nama Augs, yang akan diikat Surat Kuasa Jual.
-   dengan nilai 2.000.000 dan safe margin 1.600.000 Asuransi: Asuransi Jiwa
+              <w:t>2. Bangunan seluas  m2 yang terletak di Sidoarjo dengan bukti kepemilikan berupa Strata Title No. 123123 atas nama Augs, yang akan diikat SKMHT.
+   dengan nilai 2.000.000 dan safe margin 1.200.000 Asuransi: TLO
 </w:t>
             </w:r>
           </w:p>
@@ -21921,8 +24445,8 @@
                 <w:sz w:val="16"/>
                 <w:szCs w:val="16"/>
               </w:rPr>
-              <w:t>3. Tanah seluas 50 m2 yang terletak di Sidoarjo dengan bukti kepemilikan berupa SHM No. 123123 atas nama Augs, yang akan diikat Surat Kuasa Jual.
-   dengan nilai 2.000.000 dan safe margin 1.600.000 Asuransi: Asuransi Jiwa
+              <w:t>3. Tanah dan Bangunan seluas 50 m2 yang terletak di Sidoarjo dengan bukti kepemilikan berupa SHM No. 123123 atas nama Augs, yang akan diikat Surat Kuasa Jual.
+   dengan nilai 12.000.000 dan safe margin 9.600.000 Asuransi: TLO
 </w:t>
             </w:r>
           </w:p>
@@ -21981,8 +24505,128 @@
                 <w:sz w:val="16"/>
                 <w:szCs w:val="16"/>
               </w:rPr>
-              <w:t>4. Tanah seluas 50 m2 yang terletak di Sidoarjo dengan bukti kepemilikan berupa SHM No. 123123 atas nama Augs, yang akan diikat Surat Kuasa Jual.
+              <w:t>4. Tanah seluas 50 m2 dengan bukti kepemilikan berupa SHM No. 123123, yang akan diikat Surat Kuasa Jual.
    dengan nilai 2.000.000 dan safe margin 1.600.000 Asuransi: Asuransi Jiwa
+</w:t>
+            </w:r>
+          </w:p>
+        </w:tc>
+      </w:tr>
+      <w:tr>
+        <w:trPr>
+          <w:trHeight w:val="196"/>
+        </w:trPr>
+        <w:tc>
+          <w:tcPr>
+            <w:tcW w:w="1555" w:type="dxa"/>
+            <w:tcBorders>
+              <w:top w:val="nil"/>
+              <w:left w:val="nil"/>
+              <w:bottom w:val="nil"/>
+              <w:right w:val="nil"/>
+            </w:tcBorders>
+          </w:tcPr>
+          <w:p>
+            <w:pPr>
+              <w:spacing w:line="276" w:lineRule="auto"/>
+              <w:jc w:val="both"/>
+              <w:rPr>
+                <w:rFonts w:ascii="Times New Roman" w:hAnsi="Times New Roman" w:cs="Times New Roman"/>
+                <w:sz w:val="16"/>
+                <w:szCs w:val="16"/>
+              </w:rPr>
+            </w:pPr>
+          </w:p>
+        </w:tc>
+        <w:tc>
+          <w:tcPr>
+            <w:tcW w:w="7938" w:type="dxa"/>
+            <w:gridSpan w:val="4"/>
+            <w:tcBorders>
+              <w:top w:val="nil"/>
+              <w:left w:val="nil"/>
+              <w:bottom w:val="nil"/>
+              <w:right w:val="nil"/>
+            </w:tcBorders>
+          </w:tcPr>
+          <w:p>
+            <w:pPr>
+              <w:spacing w:line="276" w:lineRule="auto"/>
+              <w:jc w:val="both"/>
+              <w:rPr>
+                <w:rFonts w:ascii="Times New Roman" w:hAnsi="Times New Roman" w:cs="Times New Roman"/>
+                <w:sz w:val="16"/>
+                <w:szCs w:val="16"/>
+              </w:rPr>
+            </w:pPr>
+            <w:r>
+              <w:rPr>
+                <w:rFonts w:ascii="Times New Roman" w:hAnsi="Times New Roman" w:cs="Times New Roman"/>
+                <w:sz w:val="16"/>
+                <w:szCs w:val="16"/>
+              </w:rPr>
+              <w:t>5. Bangunan seluas  m2 yang terletak di Sidoarjo dengan bukti kepemilikan berupa Strata Title No. 123123 atas nama Augs, yang akan diikat SKMHT.
+   dengan nilai 2.000.000 dan safe margin 1.200.000 Asuransi: TLO
+</w:t>
+            </w:r>
+          </w:p>
+        </w:tc>
+      </w:tr>
+      <w:tr>
+        <w:trPr>
+          <w:trHeight w:val="196"/>
+        </w:trPr>
+        <w:tc>
+          <w:tcPr>
+            <w:tcW w:w="1555" w:type="dxa"/>
+            <w:tcBorders>
+              <w:top w:val="nil"/>
+              <w:left w:val="nil"/>
+              <w:bottom w:val="nil"/>
+              <w:right w:val="nil"/>
+            </w:tcBorders>
+          </w:tcPr>
+          <w:p>
+            <w:pPr>
+              <w:spacing w:line="276" w:lineRule="auto"/>
+              <w:jc w:val="both"/>
+              <w:rPr>
+                <w:rFonts w:ascii="Times New Roman" w:hAnsi="Times New Roman" w:cs="Times New Roman"/>
+                <w:sz w:val="16"/>
+                <w:szCs w:val="16"/>
+              </w:rPr>
+            </w:pPr>
+          </w:p>
+        </w:tc>
+        <w:tc>
+          <w:tcPr>
+            <w:tcW w:w="7938" w:type="dxa"/>
+            <w:gridSpan w:val="4"/>
+            <w:tcBorders>
+              <w:top w:val="nil"/>
+              <w:left w:val="nil"/>
+              <w:bottom w:val="nil"/>
+              <w:right w:val="nil"/>
+            </w:tcBorders>
+          </w:tcPr>
+          <w:p>
+            <w:pPr>
+              <w:spacing w:line="276" w:lineRule="auto"/>
+              <w:jc w:val="both"/>
+              <w:rPr>
+                <w:rFonts w:ascii="Times New Roman" w:hAnsi="Times New Roman" w:cs="Times New Roman"/>
+                <w:sz w:val="16"/>
+                <w:szCs w:val="16"/>
+              </w:rPr>
+            </w:pPr>
+            <w:r>
+              <w:rPr>
+                <w:rFonts w:ascii="Times New Roman" w:hAnsi="Times New Roman" w:cs="Times New Roman"/>
+                <w:sz w:val="16"/>
+                <w:szCs w:val="16"/>
+              </w:rPr>
+              <w:t>6. Tanah dan Bangunan seluas 50 m2 yang terletak di Sidoarjo dengan bukti kepemilikan berupa SHM No. 123123 atas nama Augs, yang akan diikat Surat Kuasa Jual.
+   dengan nilai 12.000.000 dan safe margin 9.600.000 Asuransi: TLO
 </w:t>
             </w:r>
           </w:p>

</xml_diff>